<commit_message>
Split document into 2
</commit_message>
<xml_diff>
--- a/Requirements/Grill Fresh Inc.docx
+++ b/Requirements/Grill Fresh Inc.docx
@@ -60,25 +60,7 @@
           <w:sz w:val="20"/>
           <w:szCs w:val="20"/>
         </w:rPr>
-        <w:t xml:space="preserve">Grill Fresh is a Pizza company which is </w:t>
-      </w:r>
-      <w:proofErr w:type="gramStart"/>
-      <w:r>
-        <w:rPr>
-          <w:rFonts w:ascii="Ebrima" w:eastAsia="Times New Roman" w:hAnsi="Ebrima" w:cs="Segoe UI"/>
-          <w:sz w:val="20"/>
-          <w:szCs w:val="20"/>
-        </w:rPr>
-        <w:t>fairly new</w:t>
-      </w:r>
-      <w:proofErr w:type="gramEnd"/>
-      <w:r>
-        <w:rPr>
-          <w:rFonts w:ascii="Ebrima" w:eastAsia="Times New Roman" w:hAnsi="Ebrima" w:cs="Segoe UI"/>
-          <w:sz w:val="20"/>
-          <w:szCs w:val="20"/>
-        </w:rPr>
-        <w:t xml:space="preserve"> in India market. Currently, it has only two outlets in Mumbai and New Delhi. Both outlets have only dine-in option. Grill Fresh has aggressive growth plans and wants to become #1 in India within 5 years. It doesn’t have any IT infrastructure as of now. </w:t>
+        <w:t xml:space="preserve">Grill Fresh is a Pizza company which is fairly new in India market. Currently, it has only two outlets in Mumbai and New Delhi. Both outlets have only dine-in option. Grill Fresh has aggressive growth plans and wants to become #1 in India within 5 years. It doesn’t have any IT infrastructure as of now. </w:t>
       </w:r>
     </w:p>
     <w:p>
@@ -696,7 +678,6 @@
           <w:rFonts w:ascii="Ebrima" w:eastAsia="Times New Roman" w:hAnsi="Ebrima" w:cs="Segoe UI"/>
           <w:sz w:val="20"/>
           <w:szCs w:val="20"/>
-          <w:highlight w:val="yellow"/>
         </w:rPr>
         <w:t>don’t want to invest</w:t>
       </w:r>
@@ -713,7 +694,6 @@
           <w:rFonts w:ascii="Ebrima" w:eastAsia="Times New Roman" w:hAnsi="Ebrima" w:cs="Segoe UI"/>
           <w:sz w:val="20"/>
           <w:szCs w:val="20"/>
-          <w:highlight w:val="yellow"/>
         </w:rPr>
         <w:t>upfront</w:t>
       </w:r>
@@ -730,7 +710,6 @@
           <w:rFonts w:ascii="Ebrima" w:eastAsia="Times New Roman" w:hAnsi="Ebrima" w:cs="Segoe UI"/>
           <w:sz w:val="20"/>
           <w:szCs w:val="20"/>
-          <w:highlight w:val="yellow"/>
         </w:rPr>
         <w:t>spend incrementally</w:t>
       </w:r>
@@ -769,7 +748,6 @@
           <w:rFonts w:ascii="Ebrima" w:eastAsia="Times New Roman" w:hAnsi="Ebrima" w:cs="Segoe UI"/>
           <w:sz w:val="20"/>
           <w:szCs w:val="20"/>
-          <w:highlight w:val="yellow"/>
         </w:rPr>
         <w:t>80 lakhs in 5 years</w:t>
       </w:r>
@@ -800,7 +778,6 @@
           <w:rFonts w:ascii="Ebrima" w:eastAsia="Times New Roman" w:hAnsi="Ebrima" w:cs="Segoe UI"/>
           <w:sz w:val="20"/>
           <w:szCs w:val="20"/>
-          <w:highlight w:val="yellow"/>
         </w:rPr>
         <w:t>profitability</w:t>
       </w:r>
@@ -810,31 +787,13 @@
           <w:sz w:val="20"/>
           <w:szCs w:val="20"/>
         </w:rPr>
-        <w:t xml:space="preserve"> (</w:t>
-      </w:r>
-      <w:r>
-        <w:rPr>
-          <w:rFonts w:ascii="Ebrima" w:eastAsia="Times New Roman" w:hAnsi="Ebrima" w:cs="Segoe UI"/>
-          <w:sz w:val="20"/>
-          <w:szCs w:val="20"/>
-          <w:highlight w:val="green"/>
-        </w:rPr>
-        <w:t>Rajesh: Statistical metric</w:t>
-      </w:r>
-      <w:r>
-        <w:rPr>
-          <w:rFonts w:ascii="Ebrima" w:eastAsia="Times New Roman" w:hAnsi="Ebrima" w:cs="Segoe UI"/>
-          <w:sz w:val="20"/>
-          <w:szCs w:val="20"/>
-        </w:rPr>
-        <w:t xml:space="preserve">) of our stores. Would like </w:t>
-      </w:r>
-      <w:r>
-        <w:rPr>
-          <w:rFonts w:ascii="Ebrima" w:eastAsia="Times New Roman" w:hAnsi="Ebrima" w:cs="Segoe UI"/>
-          <w:sz w:val="20"/>
-          <w:szCs w:val="20"/>
-          <w:highlight w:val="yellow"/>
+        <w:t xml:space="preserve"> of our stores. Would like </w:t>
+      </w:r>
+      <w:r>
+        <w:rPr>
+          <w:rFonts w:ascii="Ebrima" w:eastAsia="Times New Roman" w:hAnsi="Ebrima" w:cs="Segoe UI"/>
+          <w:sz w:val="20"/>
+          <w:szCs w:val="20"/>
         </w:rPr>
         <w:t>insights</w:t>
       </w:r>
@@ -844,31 +803,13 @@
           <w:sz w:val="20"/>
           <w:szCs w:val="20"/>
         </w:rPr>
-        <w:t xml:space="preserve"> (</w:t>
-      </w:r>
-      <w:r>
-        <w:rPr>
-          <w:rFonts w:ascii="Ebrima" w:eastAsia="Times New Roman" w:hAnsi="Ebrima" w:cs="Segoe UI"/>
-          <w:sz w:val="20"/>
-          <w:szCs w:val="20"/>
-          <w:highlight w:val="green"/>
-        </w:rPr>
-        <w:t>Rajesh: Empirical metric</w:t>
-      </w:r>
-      <w:r>
-        <w:rPr>
-          <w:rFonts w:ascii="Ebrima" w:eastAsia="Times New Roman" w:hAnsi="Ebrima" w:cs="Segoe UI"/>
-          <w:sz w:val="20"/>
-          <w:szCs w:val="20"/>
-        </w:rPr>
-        <w:t xml:space="preserve">) into our business that enables me to make </w:t>
-      </w:r>
-      <w:r>
-        <w:rPr>
-          <w:rFonts w:ascii="Ebrima" w:eastAsia="Times New Roman" w:hAnsi="Ebrima" w:cs="Segoe UI"/>
-          <w:sz w:val="20"/>
-          <w:szCs w:val="20"/>
-          <w:highlight w:val="yellow"/>
+        <w:t xml:space="preserve"> into our business that enables me to make </w:t>
+      </w:r>
+      <w:r>
+        <w:rPr>
+          <w:rFonts w:ascii="Ebrima" w:eastAsia="Times New Roman" w:hAnsi="Ebrima" w:cs="Segoe UI"/>
+          <w:sz w:val="20"/>
+          <w:szCs w:val="20"/>
         </w:rPr>
         <w:t>decisions</w:t>
       </w:r>
@@ -878,24 +819,7 @@
           <w:sz w:val="20"/>
           <w:szCs w:val="20"/>
         </w:rPr>
-        <w:t xml:space="preserve"> (</w:t>
-      </w:r>
-      <w:r>
-        <w:rPr>
-          <w:rFonts w:ascii="Ebrima" w:eastAsia="Times New Roman" w:hAnsi="Ebrima" w:cs="Segoe UI"/>
-          <w:sz w:val="20"/>
-          <w:szCs w:val="20"/>
-          <w:highlight w:val="green"/>
-        </w:rPr>
-        <w:t>Rajesh: No automated decisions required?</w:t>
-      </w:r>
-      <w:r>
-        <w:rPr>
-          <w:rFonts w:ascii="Ebrima" w:eastAsia="Times New Roman" w:hAnsi="Ebrima" w:cs="Segoe UI"/>
-          <w:sz w:val="20"/>
-          <w:szCs w:val="20"/>
-        </w:rPr>
-        <w:t xml:space="preserve">). </w:t>
+        <w:t xml:space="preserve"> </w:t>
       </w:r>
     </w:p>
     <w:p>
@@ -924,7 +848,6 @@
           <w:rFonts w:ascii="Ebrima" w:eastAsia="Times New Roman" w:hAnsi="Ebrima" w:cs="Segoe UI"/>
           <w:sz w:val="20"/>
           <w:szCs w:val="20"/>
-          <w:highlight w:val="yellow"/>
         </w:rPr>
         <w:t>sentiments</w:t>
       </w:r>
@@ -934,24 +857,7 @@
           <w:sz w:val="20"/>
           <w:szCs w:val="20"/>
         </w:rPr>
-        <w:t xml:space="preserve"> of the customer (</w:t>
-      </w:r>
-      <w:r>
-        <w:rPr>
-          <w:rFonts w:ascii="Ebrima" w:eastAsia="Times New Roman" w:hAnsi="Ebrima" w:cs="Segoe UI"/>
-          <w:sz w:val="20"/>
-          <w:szCs w:val="20"/>
-          <w:highlight w:val="green"/>
-        </w:rPr>
-        <w:t>Rajesh: Kind of reviews or ratings based?</w:t>
-      </w:r>
-      <w:r>
-        <w:rPr>
-          <w:rFonts w:ascii="Ebrima" w:eastAsia="Times New Roman" w:hAnsi="Ebrima" w:cs="Segoe UI"/>
-          <w:sz w:val="20"/>
-          <w:szCs w:val="20"/>
-        </w:rPr>
-        <w:t xml:space="preserve">) about what they like about us and what do they don’t like. </w:t>
+        <w:t xml:space="preserve"> of the customer about what they like about us and what do they don’t like. </w:t>
       </w:r>
     </w:p>
     <w:p>
@@ -973,41 +879,7 @@
           <w:sz w:val="20"/>
           <w:szCs w:val="20"/>
         </w:rPr>
-        <w:lastRenderedPageBreak/>
-        <w:t>I would like to be known as technology innovator/pioneer in the domain and attract the new tech savvy generation</w:t>
-      </w:r>
-      <w:r>
-        <w:rPr>
-          <w:rFonts w:ascii="Ebrima" w:eastAsia="Times New Roman" w:hAnsi="Ebrima" w:cs="Segoe UI"/>
-          <w:sz w:val="20"/>
-          <w:szCs w:val="20"/>
-        </w:rPr>
-        <w:t xml:space="preserve"> (</w:t>
-      </w:r>
-      <w:r>
-        <w:rPr>
-          <w:rFonts w:ascii="Ebrima" w:eastAsia="Times New Roman" w:hAnsi="Ebrima" w:cs="Segoe UI"/>
-          <w:sz w:val="20"/>
-          <w:szCs w:val="20"/>
-          <w:highlight w:val="green"/>
-        </w:rPr>
-        <w:t>Rajesh: assumption – using modern trending technology stack</w:t>
-      </w:r>
-      <w:r>
-        <w:rPr>
-          <w:rFonts w:ascii="Ebrima" w:eastAsia="Times New Roman" w:hAnsi="Ebrima" w:cs="Segoe UI"/>
-          <w:sz w:val="20"/>
-          <w:szCs w:val="20"/>
-        </w:rPr>
-        <w:t>)</w:t>
-      </w:r>
-      <w:r>
-        <w:rPr>
-          <w:rFonts w:ascii="Ebrima" w:eastAsia="Times New Roman" w:hAnsi="Ebrima" w:cs="Segoe UI"/>
-          <w:sz w:val="20"/>
-          <w:szCs w:val="20"/>
-        </w:rPr>
-        <w:t>.</w:t>
+        <w:t>I would like to be known as technology innovator/pioneer in the domain and attract the new tech savvy generation.</w:t>
       </w:r>
     </w:p>
     <w:p>
@@ -1053,6 +925,7 @@
           <w:sz w:val="20"/>
           <w:szCs w:val="20"/>
         </w:rPr>
+        <w:lastRenderedPageBreak/>
         <w:t xml:space="preserve">I should know how my store is doing in terms of </w:t>
       </w:r>
       <w:r>
@@ -1060,7 +933,6 @@
           <w:rFonts w:ascii="Ebrima" w:eastAsia="Times New Roman" w:hAnsi="Ebrima" w:cs="Segoe UI"/>
           <w:sz w:val="20"/>
           <w:szCs w:val="20"/>
-          <w:highlight w:val="yellow"/>
         </w:rPr>
         <w:t>profit</w:t>
       </w:r>
@@ -1070,31 +942,6 @@
           <w:sz w:val="20"/>
           <w:szCs w:val="20"/>
         </w:rPr>
-        <w:t xml:space="preserve"> (</w:t>
-      </w:r>
-      <w:r>
-        <w:rPr>
-          <w:rFonts w:ascii="Ebrima" w:eastAsia="Times New Roman" w:hAnsi="Ebrima" w:cs="Segoe UI"/>
-          <w:sz w:val="20"/>
-          <w:szCs w:val="20"/>
-          <w:highlight w:val="green"/>
-        </w:rPr>
-        <w:t>Rajesh: profitability appearing in two important stakeholders’ vision, so, it can form the backbone of the system?</w:t>
-      </w:r>
-      <w:r>
-        <w:rPr>
-          <w:rFonts w:ascii="Ebrima" w:eastAsia="Times New Roman" w:hAnsi="Ebrima" w:cs="Segoe UI"/>
-          <w:sz w:val="20"/>
-          <w:szCs w:val="20"/>
-        </w:rPr>
-        <w:t>)</w:t>
-      </w:r>
-      <w:r>
-        <w:rPr>
-          <w:rFonts w:ascii="Ebrima" w:eastAsia="Times New Roman" w:hAnsi="Ebrima" w:cs="Segoe UI"/>
-          <w:sz w:val="20"/>
-          <w:szCs w:val="20"/>
-        </w:rPr>
         <w:t xml:space="preserve">. I don’t want to be in position where we procure </w:t>
       </w:r>
       <w:r>
@@ -1102,7 +949,6 @@
           <w:rFonts w:ascii="Ebrima" w:eastAsia="Times New Roman" w:hAnsi="Ebrima" w:cs="Segoe UI"/>
           <w:sz w:val="20"/>
           <w:szCs w:val="20"/>
-          <w:highlight w:val="yellow"/>
         </w:rPr>
         <w:t>more raw material</w:t>
       </w:r>
@@ -1119,7 +965,6 @@
           <w:rFonts w:ascii="Ebrima" w:eastAsia="Times New Roman" w:hAnsi="Ebrima" w:cs="Segoe UI"/>
           <w:sz w:val="20"/>
           <w:szCs w:val="20"/>
-          <w:highlight w:val="yellow"/>
         </w:rPr>
         <w:t>wastages</w:t>
       </w:r>
@@ -1129,47 +974,13 @@
           <w:sz w:val="20"/>
           <w:szCs w:val="20"/>
         </w:rPr>
-        <w:t xml:space="preserve"> </w:t>
-      </w:r>
-      <w:r>
-        <w:rPr>
-          <w:rFonts w:ascii="Ebrima" w:eastAsia="Times New Roman" w:hAnsi="Ebrima" w:cs="Segoe UI"/>
-          <w:sz w:val="20"/>
-          <w:szCs w:val="20"/>
-        </w:rPr>
-        <w:t>(</w:t>
-      </w:r>
-      <w:r>
-        <w:rPr>
-          <w:rFonts w:ascii="Ebrima" w:eastAsia="Times New Roman" w:hAnsi="Ebrima" w:cs="Segoe UI"/>
-          <w:sz w:val="20"/>
-          <w:szCs w:val="20"/>
-          <w:highlight w:val="green"/>
-        </w:rPr>
-        <w:t>Rajesh: Raw material and wastages are the inventory and expenses side</w:t>
-      </w:r>
-      <w:r>
-        <w:rPr>
-          <w:rFonts w:ascii="Ebrima" w:eastAsia="Times New Roman" w:hAnsi="Ebrima" w:cs="Segoe UI"/>
-          <w:sz w:val="20"/>
-          <w:szCs w:val="20"/>
-        </w:rPr>
-        <w:t xml:space="preserve">) </w:t>
-      </w:r>
-      <w:r>
-        <w:rPr>
-          <w:rFonts w:ascii="Ebrima" w:eastAsia="Times New Roman" w:hAnsi="Ebrima" w:cs="Segoe UI"/>
-          <w:sz w:val="20"/>
-          <w:szCs w:val="20"/>
-        </w:rPr>
-        <w:t xml:space="preserve">due to </w:t>
-      </w:r>
-      <w:r>
-        <w:rPr>
-          <w:rFonts w:ascii="Ebrima" w:eastAsia="Times New Roman" w:hAnsi="Ebrima" w:cs="Segoe UI"/>
-          <w:sz w:val="20"/>
-          <w:szCs w:val="20"/>
-          <w:highlight w:val="yellow"/>
+        <w:t xml:space="preserve"> due to </w:t>
+      </w:r>
+      <w:r>
+        <w:rPr>
+          <w:rFonts w:ascii="Ebrima" w:eastAsia="Times New Roman" w:hAnsi="Ebrima" w:cs="Segoe UI"/>
+          <w:sz w:val="20"/>
+          <w:szCs w:val="20"/>
         </w:rPr>
         <w:t>less customers</w:t>
       </w:r>
@@ -1179,64 +990,6 @@
           <w:sz w:val="20"/>
           <w:szCs w:val="20"/>
         </w:rPr>
-        <w:t xml:space="preserve"> </w:t>
-      </w:r>
-      <w:r>
-        <w:rPr>
-          <w:rFonts w:ascii="Ebrima" w:eastAsia="Times New Roman" w:hAnsi="Ebrima" w:cs="Segoe UI"/>
-          <w:sz w:val="20"/>
-          <w:szCs w:val="20"/>
-        </w:rPr>
-        <w:t>(</w:t>
-      </w:r>
-      <w:r>
-        <w:rPr>
-          <w:rFonts w:ascii="Ebrima" w:eastAsia="Times New Roman" w:hAnsi="Ebrima" w:cs="Segoe UI"/>
-          <w:sz w:val="20"/>
-          <w:szCs w:val="20"/>
-          <w:highlight w:val="green"/>
-        </w:rPr>
-        <w:t>Rajesh: Customers is top-line number -&gt; Revenue</w:t>
-      </w:r>
-      <w:r>
-        <w:rPr>
-          <w:rFonts w:ascii="Ebrima" w:eastAsia="Times New Roman" w:hAnsi="Ebrima" w:cs="Segoe UI"/>
-          <w:sz w:val="20"/>
-          <w:szCs w:val="20"/>
-        </w:rPr>
-        <w:t xml:space="preserve">) </w:t>
-      </w:r>
-      <w:r>
-        <w:rPr>
-          <w:rFonts w:ascii="Ebrima" w:eastAsia="Times New Roman" w:hAnsi="Ebrima" w:cs="Segoe UI"/>
-          <w:sz w:val="20"/>
-          <w:szCs w:val="20"/>
-        </w:rPr>
-        <w:t>(</w:t>
-      </w:r>
-      <w:r>
-        <w:rPr>
-          <w:rFonts w:ascii="Ebrima" w:eastAsia="Times New Roman" w:hAnsi="Ebrima" w:cs="Segoe UI"/>
-          <w:sz w:val="20"/>
-          <w:szCs w:val="20"/>
-          <w:highlight w:val="green"/>
-        </w:rPr>
-        <w:t>Rajesh: this feeds automatically to profit, which is the bottom-line number</w:t>
-      </w:r>
-      <w:r>
-        <w:rPr>
-          <w:rFonts w:ascii="Ebrima" w:eastAsia="Times New Roman" w:hAnsi="Ebrima" w:cs="Segoe UI"/>
-          <w:sz w:val="20"/>
-          <w:szCs w:val="20"/>
-        </w:rPr>
-        <w:t>)</w:t>
-      </w:r>
-      <w:r>
-        <w:rPr>
-          <w:rFonts w:ascii="Ebrima" w:eastAsia="Times New Roman" w:hAnsi="Ebrima" w:cs="Segoe UI"/>
-          <w:sz w:val="20"/>
-          <w:szCs w:val="20"/>
-        </w:rPr>
         <w:t xml:space="preserve">. At the same time, </w:t>
       </w:r>
       <w:proofErr w:type="spellStart"/>
@@ -1262,7 +1015,6 @@
           <w:rFonts w:ascii="Ebrima" w:eastAsia="Times New Roman" w:hAnsi="Ebrima" w:cs="Segoe UI"/>
           <w:sz w:val="20"/>
           <w:szCs w:val="20"/>
-          <w:highlight w:val="yellow"/>
         </w:rPr>
         <w:t>unserved</w:t>
       </w:r>
@@ -1272,40 +1024,7 @@
           <w:sz w:val="20"/>
           <w:szCs w:val="20"/>
         </w:rPr>
-        <w:t xml:space="preserve"> due our supplies getting over</w:t>
-      </w:r>
-      <w:r>
-        <w:rPr>
-          <w:rFonts w:ascii="Ebrima" w:eastAsia="Times New Roman" w:hAnsi="Ebrima" w:cs="Segoe UI"/>
-          <w:sz w:val="20"/>
-          <w:szCs w:val="20"/>
-        </w:rPr>
-        <w:t xml:space="preserve"> (</w:t>
-      </w:r>
-      <w:r>
-        <w:rPr>
-          <w:rFonts w:ascii="Ebrima" w:eastAsia="Times New Roman" w:hAnsi="Ebrima" w:cs="Segoe UI"/>
-          <w:sz w:val="20"/>
-          <w:szCs w:val="20"/>
-          <w:highlight w:val="green"/>
-        </w:rPr>
-        <w:t>Rajesh: What is the threshold? Can the system suggest?</w:t>
-      </w:r>
-      <w:r>
-        <w:rPr>
-          <w:rFonts w:ascii="Ebrima" w:eastAsia="Times New Roman" w:hAnsi="Ebrima" w:cs="Segoe UI"/>
-          <w:sz w:val="20"/>
-          <w:szCs w:val="20"/>
-        </w:rPr>
-        <w:t>)</w:t>
-      </w:r>
-      <w:r>
-        <w:rPr>
-          <w:rFonts w:ascii="Ebrima" w:eastAsia="Times New Roman" w:hAnsi="Ebrima" w:cs="Segoe UI"/>
-          <w:sz w:val="20"/>
-          <w:szCs w:val="20"/>
-        </w:rPr>
-        <w:t xml:space="preserve">. </w:t>
+        <w:t xml:space="preserve"> due our supplies getting over. </w:t>
       </w:r>
     </w:p>
     <w:p>
@@ -1366,7 +1085,6 @@
           <w:rFonts w:ascii="Ebrima" w:eastAsia="Times New Roman" w:hAnsi="Ebrima" w:cs="Segoe UI"/>
           <w:sz w:val="20"/>
           <w:szCs w:val="20"/>
-          <w:highlight w:val="yellow"/>
         </w:rPr>
         <w:t>flexibility</w:t>
       </w:r>
@@ -1376,57 +1094,7 @@
           <w:sz w:val="20"/>
           <w:szCs w:val="20"/>
         </w:rPr>
-        <w:t>. They should be able to place their orders from variety of devices - laptops, tablets, and smart phones</w:t>
-      </w:r>
-      <w:r>
-        <w:rPr>
-          <w:rFonts w:ascii="Ebrima" w:eastAsia="Times New Roman" w:hAnsi="Ebrima" w:cs="Segoe UI"/>
-          <w:sz w:val="20"/>
-          <w:szCs w:val="20"/>
-        </w:rPr>
-        <w:t xml:space="preserve"> (</w:t>
-      </w:r>
-      <w:r>
-        <w:rPr>
-          <w:rFonts w:ascii="Ebrima" w:eastAsia="Times New Roman" w:hAnsi="Ebrima" w:cs="Segoe UI"/>
-          <w:sz w:val="20"/>
-          <w:szCs w:val="20"/>
-          <w:highlight w:val="green"/>
-        </w:rPr>
-        <w:t>Rajesh: mode of operation</w:t>
-      </w:r>
-      <w:r>
-        <w:rPr>
-          <w:rFonts w:ascii="Ebrima" w:eastAsia="Times New Roman" w:hAnsi="Ebrima" w:cs="Segoe UI"/>
-          <w:sz w:val="20"/>
-          <w:szCs w:val="20"/>
-        </w:rPr>
-        <w:t xml:space="preserve"> </w:t>
-      </w:r>
-      <w:r>
-        <w:rPr>
-          <w:rFonts w:ascii="Ebrima" w:eastAsia="Times New Roman" w:hAnsi="Ebrima" w:cs="Segoe UI"/>
-          <w:sz w:val="20"/>
-          <w:szCs w:val="20"/>
-          <w:highlight w:val="green"/>
-        </w:rPr>
-        <w:t>or scope of work</w:t>
-      </w:r>
-      <w:r>
-        <w:rPr>
-          <w:rFonts w:ascii="Ebrima" w:eastAsia="Times New Roman" w:hAnsi="Ebrima" w:cs="Segoe UI"/>
-          <w:sz w:val="20"/>
-          <w:szCs w:val="20"/>
-        </w:rPr>
-        <w:t>)</w:t>
-      </w:r>
-      <w:r>
-        <w:rPr>
-          <w:rFonts w:ascii="Ebrima" w:eastAsia="Times New Roman" w:hAnsi="Ebrima" w:cs="Segoe UI"/>
-          <w:sz w:val="20"/>
-          <w:szCs w:val="20"/>
-        </w:rPr>
-        <w:t xml:space="preserve">. </w:t>
+        <w:t xml:space="preserve">. They should be able to place their orders from variety of devices - laptops, tablets, and smart phones. </w:t>
       </w:r>
     </w:p>
     <w:p>
@@ -1455,7 +1123,6 @@
           <w:rFonts w:ascii="Ebrima" w:eastAsia="Times New Roman" w:hAnsi="Ebrima" w:cs="Segoe UI"/>
           <w:sz w:val="20"/>
           <w:szCs w:val="20"/>
-          <w:highlight w:val="yellow"/>
         </w:rPr>
         <w:t>onboarding</w:t>
       </w:r>
@@ -1465,65 +1132,7 @@
           <w:sz w:val="20"/>
           <w:szCs w:val="20"/>
         </w:rPr>
-        <w:t xml:space="preserve"> experience should be easy and intuitive</w:t>
-      </w:r>
-      <w:r>
-        <w:rPr>
-          <w:rFonts w:ascii="Ebrima" w:eastAsia="Times New Roman" w:hAnsi="Ebrima" w:cs="Segoe UI"/>
-          <w:sz w:val="20"/>
-          <w:szCs w:val="20"/>
-        </w:rPr>
-        <w:t xml:space="preserve"> (</w:t>
-      </w:r>
-      <w:r>
-        <w:rPr>
-          <w:rFonts w:ascii="Ebrima" w:eastAsia="Times New Roman" w:hAnsi="Ebrima" w:cs="Segoe UI"/>
-          <w:sz w:val="20"/>
-          <w:szCs w:val="20"/>
-          <w:highlight w:val="green"/>
-        </w:rPr>
-        <w:t>Rajesh: user registration</w:t>
-      </w:r>
-      <w:r>
-        <w:rPr>
-          <w:rFonts w:ascii="Ebrima" w:eastAsia="Times New Roman" w:hAnsi="Ebrima" w:cs="Segoe UI"/>
-          <w:sz w:val="20"/>
-          <w:szCs w:val="20"/>
-        </w:rPr>
-        <w:t>)</w:t>
-      </w:r>
-      <w:r>
-        <w:rPr>
-          <w:rFonts w:ascii="Ebrima" w:eastAsia="Times New Roman" w:hAnsi="Ebrima" w:cs="Segoe UI"/>
-          <w:sz w:val="20"/>
-          <w:szCs w:val="20"/>
-        </w:rPr>
-        <w:t xml:space="preserve"> (</w:t>
-      </w:r>
-      <w:r>
-        <w:rPr>
-          <w:rFonts w:ascii="Ebrima" w:eastAsia="Times New Roman" w:hAnsi="Ebrima" w:cs="Segoe UI"/>
-          <w:sz w:val="20"/>
-          <w:szCs w:val="20"/>
-          <w:highlight w:val="green"/>
-        </w:rPr>
-        <w:t>Rajesh: what are the suggested ways?</w:t>
-      </w:r>
-      <w:r>
-        <w:rPr>
-          <w:rFonts w:ascii="Ebrima" w:eastAsia="Times New Roman" w:hAnsi="Ebrima" w:cs="Segoe UI"/>
-          <w:sz w:val="20"/>
-          <w:szCs w:val="20"/>
-        </w:rPr>
-        <w:t>)</w:t>
-      </w:r>
-      <w:r>
-        <w:rPr>
-          <w:rFonts w:ascii="Ebrima" w:eastAsia="Times New Roman" w:hAnsi="Ebrima" w:cs="Segoe UI"/>
-          <w:sz w:val="20"/>
-          <w:szCs w:val="20"/>
-        </w:rPr>
-        <w:t xml:space="preserve">. </w:t>
+        <w:t xml:space="preserve"> experience should be easy and intuitive. </w:t>
       </w:r>
     </w:p>
     <w:p>
@@ -1577,40 +1186,7 @@
           <w:sz w:val="20"/>
           <w:szCs w:val="20"/>
         </w:rPr>
-        <w:t>To provide my customer least wait time and a smooth experience I should be able to capture the order in a fast and easy manner</w:t>
-      </w:r>
-      <w:r>
-        <w:rPr>
-          <w:rFonts w:ascii="Ebrima" w:eastAsia="Times New Roman" w:hAnsi="Ebrima" w:cs="Segoe UI"/>
-          <w:sz w:val="20"/>
-          <w:szCs w:val="20"/>
-        </w:rPr>
-        <w:t xml:space="preserve"> (</w:t>
-      </w:r>
-      <w:r>
-        <w:rPr>
-          <w:rFonts w:ascii="Ebrima" w:eastAsia="Times New Roman" w:hAnsi="Ebrima" w:cs="Segoe UI"/>
-          <w:sz w:val="20"/>
-          <w:szCs w:val="20"/>
-          <w:highlight w:val="green"/>
-        </w:rPr>
-        <w:t>Rajesh: latency and turnaround time</w:t>
-      </w:r>
-      <w:r>
-        <w:rPr>
-          <w:rFonts w:ascii="Ebrima" w:eastAsia="Times New Roman" w:hAnsi="Ebrima" w:cs="Segoe UI"/>
-          <w:sz w:val="20"/>
-          <w:szCs w:val="20"/>
-        </w:rPr>
-        <w:t>)</w:t>
-      </w:r>
-      <w:r>
-        <w:rPr>
-          <w:rFonts w:ascii="Ebrima" w:eastAsia="Times New Roman" w:hAnsi="Ebrima" w:cs="Segoe UI"/>
-          <w:sz w:val="20"/>
-          <w:szCs w:val="20"/>
-        </w:rPr>
-        <w:t xml:space="preserve">. </w:t>
+        <w:t xml:space="preserve">To provide my customer least wait time and a smooth experience I should be able to capture the order in a fast and easy manner. </w:t>
       </w:r>
     </w:p>
     <w:p>
@@ -1689,7 +1265,6 @@
           <w:rFonts w:ascii="Ebrima" w:eastAsia="Times New Roman" w:hAnsi="Ebrima" w:cs="Segoe UI"/>
           <w:sz w:val="20"/>
           <w:szCs w:val="20"/>
-          <w:highlight w:val="yellow"/>
         </w:rPr>
         <w:t>queue</w:t>
       </w:r>
@@ -1699,40 +1274,7 @@
           <w:sz w:val="20"/>
           <w:szCs w:val="20"/>
         </w:rPr>
-        <w:t xml:space="preserve"> without much of time delay from the time order is accepted</w:t>
-      </w:r>
-      <w:r>
-        <w:rPr>
-          <w:rFonts w:ascii="Ebrima" w:eastAsia="Times New Roman" w:hAnsi="Ebrima" w:cs="Segoe UI"/>
-          <w:sz w:val="20"/>
-          <w:szCs w:val="20"/>
-        </w:rPr>
-        <w:t xml:space="preserve"> (</w:t>
-      </w:r>
-      <w:r>
-        <w:rPr>
-          <w:rFonts w:ascii="Ebrima" w:eastAsia="Times New Roman" w:hAnsi="Ebrima" w:cs="Segoe UI"/>
-          <w:sz w:val="20"/>
-          <w:szCs w:val="20"/>
-          <w:highlight w:val="green"/>
-        </w:rPr>
-        <w:t>Rajesh: Any priority system should be employed?</w:t>
-      </w:r>
-      <w:r>
-        <w:rPr>
-          <w:rFonts w:ascii="Ebrima" w:eastAsia="Times New Roman" w:hAnsi="Ebrima" w:cs="Segoe UI"/>
-          <w:sz w:val="20"/>
-          <w:szCs w:val="20"/>
-        </w:rPr>
-        <w:t>)</w:t>
-      </w:r>
-      <w:r>
-        <w:rPr>
-          <w:rFonts w:ascii="Ebrima" w:eastAsia="Times New Roman" w:hAnsi="Ebrima" w:cs="Segoe UI"/>
-          <w:sz w:val="20"/>
-          <w:szCs w:val="20"/>
-        </w:rPr>
-        <w:t>.</w:t>
+        <w:t xml:space="preserve"> without much of time delay from the time order is accepted.</w:t>
       </w:r>
     </w:p>
     <w:p>
@@ -1772,9 +1314,7 @@
         </w:numPr>
         <w:spacing w:before="100" w:beforeAutospacing="1" w:after="100" w:afterAutospacing="1" w:line="240" w:lineRule="auto"/>
         <w:rPr>
-          <w:rFonts w:ascii="Ebrima" w:eastAsia="Times New Roman" w:hAnsi="Ebrima" w:cs="Segoe UI"/>
-          <w:sz w:val="21"/>
-          <w:szCs w:val="21"/>
+          <w:rFonts w:ascii="Ebrima" w:hAnsi="Ebrima"/>
         </w:rPr>
       </w:pPr>
       <w:r>
@@ -1803,1980 +1343,6 @@
         </w:rPr>
         <w:t xml:space="preserve"> of application components)</w:t>
       </w:r>
-    </w:p>
-    <w:p>
-      <w:pPr>
-        <w:spacing w:before="100" w:beforeAutospacing="1" w:after="100" w:afterAutospacing="1" w:line="240" w:lineRule="auto"/>
-        <w:rPr>
-          <w:rFonts w:ascii="Ebrima" w:eastAsia="Times New Roman" w:hAnsi="Ebrima" w:cs="Segoe UI"/>
-          <w:sz w:val="21"/>
-          <w:szCs w:val="21"/>
-        </w:rPr>
-      </w:pPr>
-      <w:r>
-        <w:rPr>
-          <w:rFonts w:ascii="Ebrima" w:eastAsia="Times New Roman" w:hAnsi="Ebrima" w:cs="Segoe UI"/>
-          <w:sz w:val="20"/>
-          <w:szCs w:val="20"/>
-        </w:rPr>
-        <w:t>99.9%</w:t>
-      </w:r>
-    </w:p>
-    <w:p>
-      <w:pPr>
-        <w:rPr>
-          <w:rFonts w:ascii="Ebrima" w:hAnsi="Ebrima"/>
-        </w:rPr>
-      </w:pPr>
-      <w:r>
-        <w:rPr>
-          <w:rFonts w:ascii="Ebrima" w:hAnsi="Ebrima"/>
-        </w:rPr>
-        <w:br w:type="page"/>
-      </w:r>
-    </w:p>
-    <w:p>
-      <w:pPr>
-        <w:rPr>
-          <w:rFonts w:ascii="Ebrima" w:hAnsi="Ebrima"/>
-          <w:b/>
-          <w:bCs/>
-          <w:u w:val="single"/>
-        </w:rPr>
-      </w:pPr>
-      <w:r>
-        <w:rPr>
-          <w:rFonts w:ascii="Ebrima" w:hAnsi="Ebrima"/>
-          <w:b/>
-          <w:bCs/>
-          <w:u w:val="single"/>
-        </w:rPr>
-        <w:lastRenderedPageBreak/>
-        <w:t>Raw Requirements</w:t>
-      </w:r>
-    </w:p>
-    <w:p>
-      <w:pPr>
-        <w:pStyle w:val="ListParagraph"/>
-        <w:numPr>
-          <w:ilvl w:val="1"/>
-          <w:numId w:val="3"/>
-        </w:numPr>
-        <w:ind w:left="709" w:hanging="643"/>
-        <w:rPr>
-          <w:rFonts w:ascii="Ebrima" w:hAnsi="Ebrima"/>
-        </w:rPr>
-      </w:pPr>
-      <w:r>
-        <w:rPr>
-          <w:rFonts w:ascii="Ebrima" w:hAnsi="Ebrima"/>
-        </w:rPr>
-        <w:t xml:space="preserve">Expansion into more outlets and cities </w:t>
-      </w:r>
-    </w:p>
-    <w:p>
-      <w:pPr>
-        <w:pStyle w:val="ListParagraph"/>
-        <w:numPr>
-          <w:ilvl w:val="2"/>
-          <w:numId w:val="3"/>
-        </w:numPr>
-        <w:tabs>
-          <w:tab w:val="clear" w:pos="2160"/>
-        </w:tabs>
-        <w:ind w:left="1276"/>
-        <w:rPr>
-          <w:rFonts w:ascii="Ebrima" w:hAnsi="Ebrima"/>
-        </w:rPr>
-      </w:pPr>
-      <w:r>
-        <w:rPr>
-          <w:rFonts w:ascii="Ebrima" w:hAnsi="Ebrima"/>
-        </w:rPr>
-        <w:t>Modeling / Simulation?</w:t>
-      </w:r>
-    </w:p>
-    <w:p>
-      <w:pPr>
-        <w:pStyle w:val="ListParagraph"/>
-        <w:numPr>
-          <w:ilvl w:val="1"/>
-          <w:numId w:val="3"/>
-        </w:numPr>
-        <w:ind w:left="709" w:hanging="643"/>
-        <w:rPr>
-          <w:rFonts w:ascii="Ebrima" w:hAnsi="Ebrima"/>
-        </w:rPr>
-      </w:pPr>
-      <w:r>
-        <w:rPr>
-          <w:rFonts w:ascii="Ebrima" w:hAnsi="Ebrima"/>
-        </w:rPr>
-        <w:t>Profitability</w:t>
-      </w:r>
-    </w:p>
-    <w:p>
-      <w:pPr>
-        <w:pStyle w:val="ListParagraph"/>
-        <w:numPr>
-          <w:ilvl w:val="2"/>
-          <w:numId w:val="3"/>
-        </w:numPr>
-        <w:tabs>
-          <w:tab w:val="clear" w:pos="2160"/>
-        </w:tabs>
-        <w:ind w:left="1276"/>
-        <w:rPr>
-          <w:rFonts w:ascii="Ebrima" w:hAnsi="Ebrima"/>
-        </w:rPr>
-      </w:pPr>
-      <w:r>
-        <w:rPr>
-          <w:rFonts w:ascii="Ebrima" w:hAnsi="Ebrima"/>
-        </w:rPr>
-        <w:t>Definition?</w:t>
-      </w:r>
-    </w:p>
-    <w:p>
-      <w:pPr>
-        <w:pStyle w:val="ListParagraph"/>
-        <w:numPr>
-          <w:ilvl w:val="1"/>
-          <w:numId w:val="3"/>
-        </w:numPr>
-        <w:ind w:left="709" w:hanging="643"/>
-        <w:rPr>
-          <w:rFonts w:ascii="Ebrima" w:hAnsi="Ebrima"/>
-        </w:rPr>
-      </w:pPr>
-      <w:r>
-        <w:rPr>
-          <w:rFonts w:ascii="Ebrima" w:hAnsi="Ebrima"/>
-        </w:rPr>
-        <w:t>Insights &amp; Decisions</w:t>
-      </w:r>
-    </w:p>
-    <w:p>
-      <w:pPr>
-        <w:pStyle w:val="ListParagraph"/>
-        <w:numPr>
-          <w:ilvl w:val="2"/>
-          <w:numId w:val="3"/>
-        </w:numPr>
-        <w:tabs>
-          <w:tab w:val="clear" w:pos="2160"/>
-        </w:tabs>
-        <w:ind w:left="1276"/>
-        <w:rPr>
-          <w:rFonts w:ascii="Ebrima" w:hAnsi="Ebrima"/>
-        </w:rPr>
-      </w:pPr>
-      <w:r>
-        <w:rPr>
-          <w:rFonts w:ascii="Ebrima" w:hAnsi="Ebrima"/>
-        </w:rPr>
-        <w:t>Definition?</w:t>
-      </w:r>
-    </w:p>
-    <w:p>
-      <w:pPr>
-        <w:pStyle w:val="ListParagraph"/>
-        <w:numPr>
-          <w:ilvl w:val="1"/>
-          <w:numId w:val="3"/>
-        </w:numPr>
-        <w:ind w:left="709" w:hanging="643"/>
-        <w:rPr>
-          <w:rFonts w:ascii="Ebrima" w:hAnsi="Ebrima"/>
-        </w:rPr>
-      </w:pPr>
-      <w:r>
-        <w:rPr>
-          <w:rFonts w:ascii="Ebrima" w:hAnsi="Ebrima"/>
-        </w:rPr>
-        <w:t>Sentiments</w:t>
-      </w:r>
-    </w:p>
-    <w:p>
-      <w:pPr>
-        <w:pStyle w:val="ListParagraph"/>
-        <w:numPr>
-          <w:ilvl w:val="2"/>
-          <w:numId w:val="3"/>
-        </w:numPr>
-        <w:tabs>
-          <w:tab w:val="clear" w:pos="2160"/>
-        </w:tabs>
-        <w:ind w:left="1276"/>
-        <w:rPr>
-          <w:rFonts w:ascii="Ebrima" w:hAnsi="Ebrima"/>
-        </w:rPr>
-      </w:pPr>
-      <w:r>
-        <w:rPr>
-          <w:rFonts w:ascii="Ebrima" w:hAnsi="Ebrima"/>
-        </w:rPr>
-        <w:t>Direct ratings</w:t>
-      </w:r>
-    </w:p>
-    <w:p>
-      <w:pPr>
-        <w:pStyle w:val="ListParagraph"/>
-        <w:numPr>
-          <w:ilvl w:val="2"/>
-          <w:numId w:val="3"/>
-        </w:numPr>
-        <w:tabs>
-          <w:tab w:val="clear" w:pos="2160"/>
-        </w:tabs>
-        <w:ind w:left="1276"/>
-        <w:rPr>
-          <w:rFonts w:ascii="Ebrima" w:hAnsi="Ebrima"/>
-        </w:rPr>
-      </w:pPr>
-      <w:r>
-        <w:rPr>
-          <w:rFonts w:ascii="Ebrima" w:hAnsi="Ebrima"/>
-        </w:rPr>
-        <w:t>Ratings from external sources</w:t>
-      </w:r>
-      <w:r>
-        <w:rPr>
-          <w:rFonts w:ascii="Ebrima" w:hAnsi="Ebrima"/>
-        </w:rPr>
-        <w:t xml:space="preserve"> – Facebook, Twitter, Google</w:t>
-      </w:r>
-    </w:p>
-    <w:p>
-      <w:pPr>
-        <w:pStyle w:val="ListParagraph"/>
-        <w:numPr>
-          <w:ilvl w:val="1"/>
-          <w:numId w:val="3"/>
-        </w:numPr>
-        <w:ind w:left="709" w:hanging="643"/>
-        <w:rPr>
-          <w:rFonts w:ascii="Ebrima" w:hAnsi="Ebrima"/>
-        </w:rPr>
-      </w:pPr>
-      <w:r>
-        <w:rPr>
-          <w:rFonts w:ascii="Ebrima" w:hAnsi="Ebrima"/>
-        </w:rPr>
-        <w:t>Inventory &amp; Wastages</w:t>
-      </w:r>
-    </w:p>
-    <w:p>
-      <w:pPr>
-        <w:pStyle w:val="ListParagraph"/>
-        <w:numPr>
-          <w:ilvl w:val="2"/>
-          <w:numId w:val="3"/>
-        </w:numPr>
-        <w:tabs>
-          <w:tab w:val="clear" w:pos="2160"/>
-        </w:tabs>
-        <w:ind w:left="1276"/>
-        <w:rPr>
-          <w:rFonts w:ascii="Ebrima" w:hAnsi="Ebrima"/>
-        </w:rPr>
-      </w:pPr>
-      <w:r>
-        <w:rPr>
-          <w:rFonts w:ascii="Ebrima" w:hAnsi="Ebrima"/>
-        </w:rPr>
-        <w:t>Smart reorder levels – can be an idea?</w:t>
-      </w:r>
-    </w:p>
-    <w:p>
-      <w:pPr>
-        <w:pStyle w:val="ListParagraph"/>
-        <w:numPr>
-          <w:ilvl w:val="1"/>
-          <w:numId w:val="3"/>
-        </w:numPr>
-        <w:ind w:left="709" w:hanging="643"/>
-        <w:rPr>
-          <w:rFonts w:ascii="Ebrima" w:hAnsi="Ebrima"/>
-        </w:rPr>
-      </w:pPr>
-      <w:r>
-        <w:rPr>
-          <w:rFonts w:ascii="Ebrima" w:hAnsi="Ebrima"/>
-        </w:rPr>
-        <w:t>Scope of entry into system</w:t>
-      </w:r>
-    </w:p>
-    <w:p>
-      <w:pPr>
-        <w:pStyle w:val="ListParagraph"/>
-        <w:numPr>
-          <w:ilvl w:val="2"/>
-          <w:numId w:val="3"/>
-        </w:numPr>
-        <w:tabs>
-          <w:tab w:val="clear" w:pos="2160"/>
-        </w:tabs>
-        <w:ind w:left="1276"/>
-        <w:rPr>
-          <w:rFonts w:ascii="Ebrima" w:hAnsi="Ebrima"/>
-        </w:rPr>
-      </w:pPr>
-      <w:r>
-        <w:rPr>
-          <w:rFonts w:ascii="Ebrima" w:hAnsi="Ebrima"/>
-        </w:rPr>
-        <w:t>Laptops, Tablets &amp; Smartphones</w:t>
-      </w:r>
-    </w:p>
-    <w:p>
-      <w:pPr>
-        <w:pStyle w:val="ListParagraph"/>
-        <w:numPr>
-          <w:ilvl w:val="1"/>
-          <w:numId w:val="3"/>
-        </w:numPr>
-        <w:ind w:left="709" w:hanging="643"/>
-        <w:rPr>
-          <w:rFonts w:ascii="Ebrima" w:hAnsi="Ebrima"/>
-        </w:rPr>
-      </w:pPr>
-      <w:r>
-        <w:rPr>
-          <w:rFonts w:ascii="Ebrima" w:hAnsi="Ebrima"/>
-        </w:rPr>
-        <w:t>Customer onboarding – user registration</w:t>
-      </w:r>
-    </w:p>
-    <w:p>
-      <w:pPr>
-        <w:pStyle w:val="ListParagraph"/>
-        <w:numPr>
-          <w:ilvl w:val="2"/>
-          <w:numId w:val="3"/>
-        </w:numPr>
-        <w:tabs>
-          <w:tab w:val="clear" w:pos="2160"/>
-        </w:tabs>
-        <w:ind w:left="1276"/>
-        <w:rPr>
-          <w:rFonts w:ascii="Ebrima" w:hAnsi="Ebrima"/>
-        </w:rPr>
-      </w:pPr>
-      <w:r>
-        <w:rPr>
-          <w:rFonts w:ascii="Ebrima" w:hAnsi="Ebrima"/>
-        </w:rPr>
-        <w:t>Direct email / mobile number based along with OTP</w:t>
-      </w:r>
-    </w:p>
-    <w:p>
-      <w:pPr>
-        <w:pStyle w:val="ListParagraph"/>
-        <w:numPr>
-          <w:ilvl w:val="2"/>
-          <w:numId w:val="3"/>
-        </w:numPr>
-        <w:tabs>
-          <w:tab w:val="clear" w:pos="2160"/>
-        </w:tabs>
-        <w:ind w:left="1276"/>
-        <w:rPr>
-          <w:rFonts w:ascii="Ebrima" w:hAnsi="Ebrima"/>
-        </w:rPr>
-      </w:pPr>
-      <w:r>
-        <w:rPr>
-          <w:rFonts w:ascii="Ebrima" w:hAnsi="Ebrima"/>
-        </w:rPr>
-        <w:t xml:space="preserve">External sources based – </w:t>
-      </w:r>
-      <w:r>
-        <w:rPr>
-          <w:rFonts w:ascii="Ebrima" w:hAnsi="Ebrima"/>
-        </w:rPr>
-        <w:t>G</w:t>
-      </w:r>
-      <w:r>
-        <w:rPr>
-          <w:rFonts w:ascii="Ebrima" w:hAnsi="Ebrima"/>
-        </w:rPr>
-        <w:t>oogle,</w:t>
-      </w:r>
-      <w:r>
-        <w:rPr>
-          <w:rFonts w:ascii="Ebrima" w:hAnsi="Ebrima"/>
-        </w:rPr>
-        <w:t xml:space="preserve"> F</w:t>
-      </w:r>
-      <w:r>
-        <w:rPr>
-          <w:rFonts w:ascii="Ebrima" w:hAnsi="Ebrima"/>
-        </w:rPr>
-        <w:t>acebook</w:t>
-      </w:r>
-    </w:p>
-    <w:p>
-      <w:pPr>
-        <w:pStyle w:val="ListParagraph"/>
-        <w:numPr>
-          <w:ilvl w:val="1"/>
-          <w:numId w:val="3"/>
-        </w:numPr>
-        <w:ind w:left="709" w:hanging="643"/>
-        <w:rPr>
-          <w:rFonts w:ascii="Ebrima" w:hAnsi="Ebrima"/>
-        </w:rPr>
-      </w:pPr>
-      <w:r>
-        <w:rPr>
-          <w:rFonts w:ascii="Ebrima" w:hAnsi="Ebrima"/>
-        </w:rPr>
-        <w:t>Possibility of pre-filled order form – based on recent orders, favorites, offer items, toppings, payment mode</w:t>
-      </w:r>
-    </w:p>
-    <w:p>
-      <w:pPr>
-        <w:pStyle w:val="ListParagraph"/>
-        <w:numPr>
-          <w:ilvl w:val="1"/>
-          <w:numId w:val="3"/>
-        </w:numPr>
-        <w:ind w:left="709" w:hanging="643"/>
-        <w:rPr>
-          <w:rFonts w:ascii="Ebrima" w:hAnsi="Ebrima"/>
-        </w:rPr>
-      </w:pPr>
-      <w:r>
-        <w:rPr>
-          <w:rFonts w:ascii="Ebrima" w:hAnsi="Ebrima"/>
-        </w:rPr>
-        <w:t>Payment mode – UPI, Credit card, Debit card, Wallets, Cash on Delivery</w:t>
-      </w:r>
-    </w:p>
-    <w:p>
-      <w:pPr>
-        <w:pStyle w:val="ListParagraph"/>
-        <w:numPr>
-          <w:ilvl w:val="1"/>
-          <w:numId w:val="3"/>
-        </w:numPr>
-        <w:ind w:left="709" w:hanging="643"/>
-        <w:rPr>
-          <w:rFonts w:ascii="Ebrima" w:hAnsi="Ebrima"/>
-        </w:rPr>
-      </w:pPr>
-      <w:r>
-        <w:rPr>
-          <w:rFonts w:ascii="Ebrima" w:hAnsi="Ebrima"/>
-        </w:rPr>
-        <w:t>Delivery time</w:t>
-      </w:r>
-      <w:r>
-        <w:rPr>
-          <w:rFonts w:ascii="Ebrima" w:hAnsi="Ebrima"/>
-        </w:rPr>
-        <w:t xml:space="preserve"> estimations &amp; countdowns</w:t>
-      </w:r>
-    </w:p>
-    <w:p>
-      <w:pPr>
-        <w:rPr>
-          <w:rFonts w:ascii="Ebrima" w:hAnsi="Ebrima"/>
-        </w:rPr>
-      </w:pPr>
-    </w:p>
-    <w:p>
-      <w:pPr>
-        <w:rPr>
-          <w:rFonts w:ascii="Ebrima" w:hAnsi="Ebrima"/>
-        </w:rPr>
-      </w:pPr>
-      <w:r>
-        <w:rPr>
-          <w:rFonts w:ascii="Ebrima" w:hAnsi="Ebrima"/>
-        </w:rPr>
-        <w:t>User profiles:</w:t>
-      </w:r>
-    </w:p>
-    <w:p>
-      <w:pPr>
-        <w:ind w:left="567"/>
-        <w:rPr>
-          <w:rFonts w:ascii="Ebrima" w:hAnsi="Ebrima"/>
-        </w:rPr>
-      </w:pPr>
-      <w:r>
-        <w:rPr>
-          <w:rFonts w:ascii="Ebrima" w:hAnsi="Ebrima"/>
-        </w:rPr>
-        <w:t xml:space="preserve">Business Owner, Store Manager, </w:t>
-      </w:r>
-      <w:r>
-        <w:rPr>
-          <w:rFonts w:ascii="Ebrima" w:hAnsi="Ebrima"/>
-        </w:rPr>
-        <w:t>Project Sponsor, Store Front-Desk Operator, Kitchen Manager</w:t>
-      </w:r>
-    </w:p>
-    <w:p>
-      <w:pPr>
-        <w:rPr>
-          <w:rFonts w:ascii="Ebrima" w:hAnsi="Ebrima"/>
-        </w:rPr>
-      </w:pPr>
-    </w:p>
-    <w:p>
-      <w:pPr>
-        <w:rPr>
-          <w:rFonts w:ascii="Ebrima" w:hAnsi="Ebrima"/>
-        </w:rPr>
-      </w:pPr>
-      <w:r>
-        <w:rPr>
-          <w:rFonts w:ascii="Ebrima" w:hAnsi="Ebrima"/>
-        </w:rPr>
-        <w:t>Pizza Toppings:</w:t>
-      </w:r>
-    </w:p>
-    <w:p>
-      <w:pPr>
-        <w:ind w:left="567"/>
-        <w:rPr>
-          <w:rFonts w:ascii="Ebrima" w:hAnsi="Ebrima"/>
-        </w:rPr>
-      </w:pPr>
-      <w:r>
-        <w:rPr>
-          <w:rFonts w:ascii="Ebrima" w:hAnsi="Ebrima"/>
-        </w:rPr>
-        <w:t xml:space="preserve">Extra Cheese, Leaves, Olives, </w:t>
-      </w:r>
-      <w:r>
-        <w:rPr>
-          <w:rFonts w:ascii="Ebrima" w:hAnsi="Ebrima"/>
-        </w:rPr>
-        <w:t>Jalapeño</w:t>
-      </w:r>
-      <w:r>
-        <w:rPr>
-          <w:rFonts w:ascii="Ebrima" w:hAnsi="Ebrima"/>
-        </w:rPr>
-        <w:t>s</w:t>
-      </w:r>
-    </w:p>
-    <w:p>
-      <w:pPr>
-        <w:rPr>
-          <w:rFonts w:ascii="Ebrima" w:hAnsi="Ebrima"/>
-        </w:rPr>
-      </w:pPr>
-    </w:p>
-    <w:p>
-      <w:pPr>
-        <w:rPr>
-          <w:rFonts w:ascii="Ebrima" w:hAnsi="Ebrima"/>
-          <w:b/>
-          <w:bCs/>
-          <w:u w:val="single"/>
-        </w:rPr>
-      </w:pPr>
-      <w:r>
-        <w:rPr>
-          <w:rFonts w:ascii="Ebrima" w:hAnsi="Ebrima"/>
-        </w:rPr>
-        <w:br w:type="page"/>
-      </w:r>
-      <w:r>
-        <w:rPr>
-          <w:rFonts w:ascii="Ebrima" w:hAnsi="Ebrima"/>
-          <w:b/>
-          <w:bCs/>
-          <w:u w:val="single"/>
-        </w:rPr>
-        <w:lastRenderedPageBreak/>
-        <w:t>Use case – 1</w:t>
-      </w:r>
-    </w:p>
-    <w:p>
-      <w:pPr>
-        <w:rPr>
-          <w:rFonts w:ascii="Ebrima" w:hAnsi="Ebrima"/>
-        </w:rPr>
-      </w:pPr>
-      <w:r>
-        <w:rPr>
-          <w:rFonts w:ascii="Ebrima" w:hAnsi="Ebrima"/>
-        </w:rPr>
-        <w:t xml:space="preserve"> </w:t>
-      </w:r>
-      <w:r>
-        <w:rPr>
-          <w:rFonts w:ascii="Ebrima" w:hAnsi="Ebrima"/>
-        </w:rPr>
-        <w:t xml:space="preserve">Customer </w:t>
-      </w:r>
-      <w:r>
-        <w:rPr>
-          <w:rFonts w:ascii="Ebrima" w:hAnsi="Ebrima"/>
-        </w:rPr>
-        <w:t>sees all dishes available for order</w:t>
-      </w:r>
-    </w:p>
-    <w:p>
-      <w:pPr>
-        <w:pStyle w:val="ListParagraph"/>
-        <w:numPr>
-          <w:ilvl w:val="0"/>
-          <w:numId w:val="4"/>
-        </w:numPr>
-        <w:rPr>
-          <w:rFonts w:ascii="Ebrima" w:hAnsi="Ebrima"/>
-        </w:rPr>
-      </w:pPr>
-      <w:r>
-        <w:rPr>
-          <w:rFonts w:ascii="Ebrima" w:hAnsi="Ebrima"/>
-        </w:rPr>
-        <w:t>Pizza</w:t>
-      </w:r>
-      <w:r>
-        <w:rPr>
-          <w:rFonts w:ascii="Ebrima" w:hAnsi="Ebrima"/>
-        </w:rPr>
-        <w:t xml:space="preserve"> </w:t>
-      </w:r>
-    </w:p>
-    <w:p>
-      <w:pPr>
-        <w:pStyle w:val="ListParagraph"/>
-        <w:numPr>
-          <w:ilvl w:val="1"/>
-          <w:numId w:val="4"/>
-        </w:numPr>
-        <w:rPr>
-          <w:rFonts w:ascii="Ebrima" w:hAnsi="Ebrima"/>
-        </w:rPr>
-      </w:pPr>
-      <w:r>
-        <w:rPr>
-          <w:rFonts w:ascii="Ebrima" w:hAnsi="Ebrima"/>
-        </w:rPr>
-        <w:t>Size – Small, Medium, Large</w:t>
-      </w:r>
-    </w:p>
-    <w:p>
-      <w:pPr>
-        <w:pStyle w:val="ListParagraph"/>
-        <w:numPr>
-          <w:ilvl w:val="1"/>
-          <w:numId w:val="4"/>
-        </w:numPr>
-        <w:rPr>
-          <w:rFonts w:ascii="Ebrima" w:hAnsi="Ebrima"/>
-        </w:rPr>
-      </w:pPr>
-      <w:r>
-        <w:rPr>
-          <w:rFonts w:ascii="Ebrima" w:hAnsi="Ebrima"/>
-        </w:rPr>
-        <w:t>Flavor – Veg, Non-Veg</w:t>
-      </w:r>
-    </w:p>
-    <w:p>
-      <w:pPr>
-        <w:pStyle w:val="ListParagraph"/>
-        <w:numPr>
-          <w:ilvl w:val="1"/>
-          <w:numId w:val="4"/>
-        </w:numPr>
-        <w:rPr>
-          <w:rFonts w:ascii="Ebrima" w:hAnsi="Ebrima"/>
-        </w:rPr>
-      </w:pPr>
-      <w:r>
-        <w:rPr>
-          <w:rFonts w:ascii="Ebrima" w:hAnsi="Ebrima"/>
-        </w:rPr>
-        <w:t>Base – Wheat, Maida</w:t>
-      </w:r>
-    </w:p>
-    <w:p>
-      <w:pPr>
-        <w:pStyle w:val="ListParagraph"/>
-        <w:numPr>
-          <w:ilvl w:val="1"/>
-          <w:numId w:val="4"/>
-        </w:numPr>
-        <w:rPr>
-          <w:rFonts w:ascii="Ebrima" w:hAnsi="Ebrima"/>
-        </w:rPr>
-      </w:pPr>
-      <w:r>
-        <w:rPr>
-          <w:rFonts w:ascii="Ebrima" w:hAnsi="Ebrima"/>
-        </w:rPr>
-        <w:t>Range – Value, Delicious, Exotic</w:t>
-      </w:r>
-    </w:p>
-    <w:p>
-      <w:pPr>
-        <w:pStyle w:val="ListParagraph"/>
-        <w:numPr>
-          <w:ilvl w:val="1"/>
-          <w:numId w:val="4"/>
-        </w:numPr>
-        <w:rPr>
-          <w:rFonts w:ascii="Ebrima" w:hAnsi="Ebrima"/>
-        </w:rPr>
-      </w:pPr>
-      <w:r>
-        <w:rPr>
-          <w:rFonts w:ascii="Ebrima" w:hAnsi="Ebrima"/>
-        </w:rPr>
-        <w:t>Base – Hand tossed, Thin Crust, Thick Crust</w:t>
-      </w:r>
-    </w:p>
-    <w:p>
-      <w:pPr>
-        <w:pStyle w:val="ListParagraph"/>
-        <w:numPr>
-          <w:ilvl w:val="1"/>
-          <w:numId w:val="4"/>
-        </w:numPr>
-        <w:rPr>
-          <w:rFonts w:ascii="Ebrima" w:hAnsi="Ebrima"/>
-        </w:rPr>
-      </w:pPr>
-      <w:r>
-        <w:rPr>
-          <w:rFonts w:ascii="Ebrima" w:hAnsi="Ebrima"/>
-        </w:rPr>
-        <w:t xml:space="preserve">Toppings – Extra Cheese, Leaves, Olives, </w:t>
-      </w:r>
-      <w:r>
-        <w:rPr>
-          <w:rFonts w:ascii="Ebrima" w:hAnsi="Ebrima"/>
-        </w:rPr>
-        <w:t>Jalapeños</w:t>
-      </w:r>
-    </w:p>
-    <w:p>
-      <w:pPr>
-        <w:pStyle w:val="ListParagraph"/>
-        <w:rPr>
-          <w:rFonts w:ascii="Ebrima" w:hAnsi="Ebrima"/>
-        </w:rPr>
-      </w:pPr>
-    </w:p>
-    <w:p>
-      <w:pPr>
-        <w:pStyle w:val="ListParagraph"/>
-        <w:numPr>
-          <w:ilvl w:val="0"/>
-          <w:numId w:val="4"/>
-        </w:numPr>
-        <w:rPr>
-          <w:rFonts w:ascii="Ebrima" w:hAnsi="Ebrima"/>
-        </w:rPr>
-      </w:pPr>
-      <w:r>
-        <w:rPr>
-          <w:rFonts w:ascii="Ebrima" w:hAnsi="Ebrima"/>
-        </w:rPr>
-        <w:t>Desserts</w:t>
-      </w:r>
-    </w:p>
-    <w:p>
-      <w:pPr>
-        <w:pStyle w:val="ListParagraph"/>
-        <w:rPr>
-          <w:rFonts w:ascii="Ebrima" w:hAnsi="Ebrima"/>
-        </w:rPr>
-      </w:pPr>
-    </w:p>
-    <w:p>
-      <w:pPr>
-        <w:pStyle w:val="ListParagraph"/>
-        <w:numPr>
-          <w:ilvl w:val="0"/>
-          <w:numId w:val="4"/>
-        </w:numPr>
-        <w:rPr>
-          <w:rFonts w:ascii="Ebrima" w:hAnsi="Ebrima"/>
-        </w:rPr>
-      </w:pPr>
-      <w:r>
-        <w:rPr>
-          <w:rFonts w:ascii="Ebrima" w:hAnsi="Ebrima"/>
-        </w:rPr>
-        <w:t>Drinks</w:t>
-      </w:r>
-    </w:p>
-    <w:p>
-      <w:pPr>
-        <w:pStyle w:val="ListParagraph"/>
-        <w:rPr>
-          <w:rFonts w:ascii="Ebrima" w:hAnsi="Ebrima"/>
-        </w:rPr>
-      </w:pPr>
-    </w:p>
-    <w:p>
-      <w:pPr>
-        <w:pStyle w:val="ListParagraph"/>
-        <w:numPr>
-          <w:ilvl w:val="0"/>
-          <w:numId w:val="4"/>
-        </w:numPr>
-        <w:rPr>
-          <w:rFonts w:ascii="Ebrima" w:hAnsi="Ebrima"/>
-        </w:rPr>
-      </w:pPr>
-      <w:r>
-        <w:rPr>
-          <w:rFonts w:ascii="Ebrima" w:hAnsi="Ebrima"/>
-        </w:rPr>
-        <w:t>Price for each</w:t>
-      </w:r>
-    </w:p>
-    <w:p>
-      <w:pPr>
-        <w:rPr>
-          <w:rFonts w:ascii="Ebrima" w:hAnsi="Ebrima"/>
-        </w:rPr>
-      </w:pPr>
-    </w:p>
-    <w:p>
-      <w:pPr>
-        <w:rPr>
-          <w:rFonts w:ascii="Ebrima" w:hAnsi="Ebrima"/>
-        </w:rPr>
-      </w:pPr>
-    </w:p>
-    <w:p>
-      <w:pPr>
-        <w:rPr>
-          <w:rFonts w:ascii="Ebrima" w:hAnsi="Ebrima"/>
-        </w:rPr>
-      </w:pPr>
-    </w:p>
-    <w:p>
-      <w:pPr>
-        <w:rPr>
-          <w:rFonts w:ascii="Ebrima" w:hAnsi="Ebrima"/>
-          <w:b/>
-          <w:bCs/>
-          <w:u w:val="single"/>
-        </w:rPr>
-      </w:pPr>
-      <w:r>
-        <w:rPr>
-          <w:rFonts w:ascii="Ebrima" w:hAnsi="Ebrima"/>
-          <w:b/>
-          <w:bCs/>
-          <w:u w:val="single"/>
-        </w:rPr>
-        <w:t xml:space="preserve">Use case – </w:t>
-      </w:r>
-      <w:r>
-        <w:rPr>
-          <w:rFonts w:ascii="Ebrima" w:hAnsi="Ebrima"/>
-          <w:b/>
-          <w:bCs/>
-          <w:u w:val="single"/>
-        </w:rPr>
-        <w:t>2</w:t>
-      </w:r>
-    </w:p>
-    <w:p>
-      <w:pPr>
-        <w:rPr>
-          <w:rFonts w:ascii="Ebrima" w:hAnsi="Ebrima"/>
-        </w:rPr>
-      </w:pPr>
-      <w:r>
-        <w:rPr>
-          <w:rFonts w:ascii="Ebrima" w:hAnsi="Ebrima"/>
-        </w:rPr>
-        <w:t>A customer places an order</w:t>
-      </w:r>
-    </w:p>
-    <w:p>
-      <w:pPr>
-        <w:pStyle w:val="ListParagraph"/>
-        <w:numPr>
-          <w:ilvl w:val="0"/>
-          <w:numId w:val="6"/>
-        </w:numPr>
-        <w:rPr>
-          <w:rFonts w:ascii="Ebrima" w:hAnsi="Ebrima"/>
-        </w:rPr>
-      </w:pPr>
-      <w:r>
-        <w:rPr>
-          <w:rFonts w:ascii="Ebrima" w:hAnsi="Ebrima"/>
-        </w:rPr>
-        <w:t>Items – Prices</w:t>
-      </w:r>
-    </w:p>
-    <w:p>
-      <w:pPr>
-        <w:pStyle w:val="ListParagraph"/>
-        <w:numPr>
-          <w:ilvl w:val="0"/>
-          <w:numId w:val="6"/>
-        </w:numPr>
-        <w:rPr>
-          <w:rFonts w:ascii="Ebrima" w:hAnsi="Ebrima"/>
-        </w:rPr>
-      </w:pPr>
-      <w:r>
-        <w:rPr>
-          <w:rFonts w:ascii="Ebrima" w:hAnsi="Ebrima"/>
-        </w:rPr>
-        <w:t>Discounts &amp; Offers Applied</w:t>
-      </w:r>
-    </w:p>
-    <w:p>
-      <w:pPr>
-        <w:pStyle w:val="ListParagraph"/>
-        <w:numPr>
-          <w:ilvl w:val="0"/>
-          <w:numId w:val="6"/>
-        </w:numPr>
-        <w:rPr>
-          <w:rFonts w:ascii="Ebrima" w:hAnsi="Ebrima"/>
-        </w:rPr>
-      </w:pPr>
-      <w:r>
-        <w:rPr>
-          <w:rFonts w:ascii="Ebrima" w:hAnsi="Ebrima"/>
-        </w:rPr>
-        <w:t>Delivery Charges</w:t>
-      </w:r>
-    </w:p>
-    <w:p>
-      <w:pPr>
-        <w:pStyle w:val="ListParagraph"/>
-        <w:numPr>
-          <w:ilvl w:val="0"/>
-          <w:numId w:val="6"/>
-        </w:numPr>
-        <w:rPr>
-          <w:rFonts w:ascii="Ebrima" w:hAnsi="Ebrima"/>
-        </w:rPr>
-      </w:pPr>
-      <w:r>
-        <w:rPr>
-          <w:rFonts w:ascii="Ebrima" w:hAnsi="Ebrima"/>
-        </w:rPr>
-        <w:t>Delivery mode – Dine-in, Take away, Home delivery</w:t>
-      </w:r>
-    </w:p>
-    <w:p>
-      <w:pPr>
-        <w:pStyle w:val="ListParagraph"/>
-        <w:numPr>
-          <w:ilvl w:val="0"/>
-          <w:numId w:val="6"/>
-        </w:numPr>
-        <w:rPr>
-          <w:rFonts w:ascii="Ebrima" w:hAnsi="Ebrima"/>
-        </w:rPr>
-      </w:pPr>
-      <w:r>
-        <w:rPr>
-          <w:rFonts w:ascii="Ebrima" w:hAnsi="Ebrima"/>
-        </w:rPr>
-        <w:t>Payment mode – UPI, Credit Card, Debit Card, Wallet, Cash on Delivery</w:t>
-      </w:r>
-    </w:p>
-    <w:p>
-      <w:pPr>
-        <w:pStyle w:val="ListParagraph"/>
-        <w:numPr>
-          <w:ilvl w:val="0"/>
-          <w:numId w:val="6"/>
-        </w:numPr>
-        <w:rPr>
-          <w:rFonts w:ascii="Ebrima" w:hAnsi="Ebrima"/>
-        </w:rPr>
-      </w:pPr>
-      <w:r>
-        <w:rPr>
-          <w:rFonts w:ascii="Ebrima" w:hAnsi="Ebrima"/>
-        </w:rPr>
-        <w:t>Payment status</w:t>
-      </w:r>
-    </w:p>
-    <w:p>
-      <w:pPr>
-        <w:rPr>
-          <w:rFonts w:ascii="Ebrima" w:hAnsi="Ebrima"/>
-          <w:b/>
-          <w:bCs/>
-          <w:u w:val="single"/>
-        </w:rPr>
-      </w:pPr>
-    </w:p>
-    <w:p>
-      <w:pPr>
-        <w:rPr>
-          <w:rFonts w:ascii="Ebrima" w:hAnsi="Ebrima"/>
-          <w:b/>
-          <w:bCs/>
-          <w:u w:val="single"/>
-        </w:rPr>
-      </w:pPr>
-    </w:p>
-    <w:p>
-      <w:pPr>
-        <w:rPr>
-          <w:rFonts w:ascii="Ebrima" w:hAnsi="Ebrima"/>
-          <w:b/>
-          <w:bCs/>
-          <w:u w:val="single"/>
-        </w:rPr>
-      </w:pPr>
-    </w:p>
-    <w:p>
-      <w:pPr>
-        <w:rPr>
-          <w:rFonts w:ascii="Ebrima" w:hAnsi="Ebrima"/>
-          <w:b/>
-          <w:bCs/>
-          <w:u w:val="single"/>
-        </w:rPr>
-      </w:pPr>
-      <w:r>
-        <w:rPr>
-          <w:rFonts w:ascii="Ebrima" w:hAnsi="Ebrima"/>
-          <w:b/>
-          <w:bCs/>
-          <w:u w:val="single"/>
-        </w:rPr>
-        <w:t xml:space="preserve">Use case – </w:t>
-      </w:r>
-      <w:r>
-        <w:rPr>
-          <w:rFonts w:ascii="Ebrima" w:hAnsi="Ebrima"/>
-          <w:b/>
-          <w:bCs/>
-          <w:u w:val="single"/>
-        </w:rPr>
-        <w:t>3</w:t>
-      </w:r>
-    </w:p>
-    <w:p>
-      <w:pPr>
-        <w:rPr>
-          <w:rFonts w:ascii="Ebrima" w:hAnsi="Ebrima"/>
-        </w:rPr>
-      </w:pPr>
-      <w:r>
-        <w:rPr>
-          <w:rFonts w:ascii="Ebrima" w:hAnsi="Ebrima"/>
-        </w:rPr>
-        <w:t>Business serves a customer through a store</w:t>
-      </w:r>
-    </w:p>
-    <w:p>
-      <w:pPr>
-        <w:pStyle w:val="ListParagraph"/>
-        <w:numPr>
-          <w:ilvl w:val="0"/>
-          <w:numId w:val="5"/>
-        </w:numPr>
-        <w:rPr>
-          <w:rFonts w:ascii="Ebrima" w:hAnsi="Ebrima"/>
-        </w:rPr>
-      </w:pPr>
-      <w:r>
-        <w:rPr>
-          <w:rFonts w:ascii="Ebrima" w:hAnsi="Ebrima"/>
-        </w:rPr>
-        <w:t>Branch name</w:t>
-      </w:r>
-    </w:p>
-    <w:p>
-      <w:pPr>
-        <w:pStyle w:val="ListParagraph"/>
-        <w:numPr>
-          <w:ilvl w:val="0"/>
-          <w:numId w:val="5"/>
-        </w:numPr>
-        <w:rPr>
-          <w:rFonts w:ascii="Ebrima" w:hAnsi="Ebrima"/>
-        </w:rPr>
-      </w:pPr>
-      <w:r>
-        <w:rPr>
-          <w:rFonts w:ascii="Ebrima" w:hAnsi="Ebrima"/>
-        </w:rPr>
-        <w:t>Address</w:t>
-      </w:r>
-    </w:p>
-    <w:p>
-      <w:pPr>
-        <w:pStyle w:val="ListParagraph"/>
-        <w:numPr>
-          <w:ilvl w:val="0"/>
-          <w:numId w:val="5"/>
-        </w:numPr>
-        <w:rPr>
-          <w:rFonts w:ascii="Ebrima" w:hAnsi="Ebrima"/>
-        </w:rPr>
-      </w:pPr>
-      <w:r>
-        <w:rPr>
-          <w:rFonts w:ascii="Ebrima" w:hAnsi="Ebrima"/>
-        </w:rPr>
-        <w:lastRenderedPageBreak/>
-        <w:t>Contact Phone</w:t>
-      </w:r>
-    </w:p>
-    <w:p>
-      <w:pPr>
-        <w:pStyle w:val="ListParagraph"/>
-        <w:numPr>
-          <w:ilvl w:val="0"/>
-          <w:numId w:val="5"/>
-        </w:numPr>
-        <w:rPr>
-          <w:rFonts w:ascii="Ebrima" w:hAnsi="Ebrima"/>
-        </w:rPr>
-      </w:pPr>
-      <w:r>
-        <w:rPr>
-          <w:rFonts w:ascii="Ebrima" w:hAnsi="Ebrima"/>
-        </w:rPr>
-        <w:t>Manager</w:t>
-      </w:r>
-    </w:p>
-    <w:p>
-      <w:pPr>
-        <w:pStyle w:val="ListParagraph"/>
-        <w:numPr>
-          <w:ilvl w:val="0"/>
-          <w:numId w:val="5"/>
-        </w:numPr>
-        <w:rPr>
-          <w:rFonts w:ascii="Ebrima" w:hAnsi="Ebrima"/>
-        </w:rPr>
-      </w:pPr>
-      <w:r>
-        <w:rPr>
-          <w:rFonts w:ascii="Ebrima" w:hAnsi="Ebrima"/>
-        </w:rPr>
-        <w:t>Manager Contact Phone</w:t>
-      </w:r>
-    </w:p>
-    <w:p>
-      <w:pPr>
-        <w:pStyle w:val="ListParagraph"/>
-        <w:numPr>
-          <w:ilvl w:val="0"/>
-          <w:numId w:val="5"/>
-        </w:numPr>
-        <w:rPr>
-          <w:rFonts w:ascii="Ebrima" w:hAnsi="Ebrima"/>
-        </w:rPr>
-      </w:pPr>
-      <w:r>
-        <w:rPr>
-          <w:rFonts w:ascii="Ebrima" w:hAnsi="Ebrima"/>
-        </w:rPr>
-        <w:t>Business Hours</w:t>
-      </w:r>
-    </w:p>
-    <w:p>
-      <w:pPr>
-        <w:pStyle w:val="ListParagraph"/>
-        <w:numPr>
-          <w:ilvl w:val="0"/>
-          <w:numId w:val="5"/>
-        </w:numPr>
-        <w:rPr>
-          <w:rFonts w:ascii="Ebrima" w:hAnsi="Ebrima"/>
-        </w:rPr>
-      </w:pPr>
-      <w:r>
-        <w:rPr>
-          <w:rFonts w:ascii="Ebrima" w:hAnsi="Ebrima"/>
-        </w:rPr>
-        <w:t>Upcoming Holidays</w:t>
-      </w:r>
-    </w:p>
-    <w:p>
-      <w:pPr>
-        <w:rPr>
-          <w:rFonts w:ascii="Ebrima" w:hAnsi="Ebrima"/>
-        </w:rPr>
-      </w:pPr>
-    </w:p>
-    <w:p>
-      <w:pPr>
-        <w:rPr>
-          <w:rFonts w:ascii="Ebrima" w:hAnsi="Ebrima"/>
-        </w:rPr>
-      </w:pPr>
-    </w:p>
-    <w:p>
-      <w:pPr>
-        <w:rPr>
-          <w:rFonts w:ascii="Ebrima" w:hAnsi="Ebrima"/>
-        </w:rPr>
-      </w:pPr>
-    </w:p>
-    <w:p>
-      <w:pPr>
-        <w:rPr>
-          <w:rFonts w:ascii="Ebrima" w:hAnsi="Ebrima"/>
-          <w:b/>
-          <w:bCs/>
-          <w:u w:val="single"/>
-        </w:rPr>
-      </w:pPr>
-      <w:r>
-        <w:rPr>
-          <w:rFonts w:ascii="Ebrima" w:hAnsi="Ebrima"/>
-          <w:b/>
-          <w:bCs/>
-          <w:u w:val="single"/>
-        </w:rPr>
-        <w:t>Use case – 4</w:t>
-      </w:r>
-    </w:p>
-    <w:p>
-      <w:pPr>
-        <w:rPr>
-          <w:rFonts w:ascii="Ebrima" w:hAnsi="Ebrima"/>
-        </w:rPr>
-      </w:pPr>
-      <w:r>
-        <w:rPr>
-          <w:rFonts w:ascii="Ebrima" w:hAnsi="Ebrima"/>
-        </w:rPr>
-        <w:t xml:space="preserve">A store </w:t>
-      </w:r>
-      <w:r>
-        <w:rPr>
-          <w:rFonts w:ascii="Ebrima" w:hAnsi="Ebrima"/>
-        </w:rPr>
-        <w:t>serves to certain locations</w:t>
-      </w:r>
-    </w:p>
-    <w:p>
-      <w:pPr>
-        <w:pStyle w:val="ListParagraph"/>
-        <w:numPr>
-          <w:ilvl w:val="0"/>
-          <w:numId w:val="7"/>
-        </w:numPr>
-        <w:rPr>
-          <w:rFonts w:ascii="Ebrima" w:hAnsi="Ebrima"/>
-        </w:rPr>
-      </w:pPr>
-      <w:r>
-        <w:rPr>
-          <w:rFonts w:ascii="Ebrima" w:hAnsi="Ebrima"/>
-        </w:rPr>
-        <w:t>Branch</w:t>
-      </w:r>
-    </w:p>
-    <w:p>
-      <w:pPr>
-        <w:pStyle w:val="ListParagraph"/>
-        <w:numPr>
-          <w:ilvl w:val="0"/>
-          <w:numId w:val="7"/>
-        </w:numPr>
-        <w:rPr>
-          <w:rFonts w:ascii="Ebrima" w:hAnsi="Ebrima"/>
-        </w:rPr>
-      </w:pPr>
-      <w:r>
-        <w:rPr>
-          <w:rFonts w:ascii="Ebrima" w:hAnsi="Ebrima"/>
-        </w:rPr>
-        <w:t>Pin codes of Service Locations</w:t>
-      </w:r>
-    </w:p>
-    <w:p>
-      <w:pPr>
-        <w:rPr>
-          <w:rFonts w:ascii="Ebrima" w:hAnsi="Ebrima"/>
-        </w:rPr>
-      </w:pPr>
-    </w:p>
-    <w:p>
-      <w:pPr>
-        <w:rPr>
-          <w:rFonts w:ascii="Ebrima" w:hAnsi="Ebrima"/>
-        </w:rPr>
-      </w:pPr>
-    </w:p>
-    <w:p>
-      <w:pPr>
-        <w:rPr>
-          <w:rFonts w:ascii="Ebrima" w:hAnsi="Ebrima"/>
-        </w:rPr>
-      </w:pPr>
-    </w:p>
-    <w:p>
-      <w:pPr>
-        <w:rPr>
-          <w:rFonts w:ascii="Ebrima" w:hAnsi="Ebrima"/>
-          <w:b/>
-          <w:bCs/>
-          <w:u w:val="single"/>
-        </w:rPr>
-      </w:pPr>
-      <w:r>
-        <w:rPr>
-          <w:rFonts w:ascii="Ebrima" w:hAnsi="Ebrima"/>
-          <w:b/>
-          <w:bCs/>
-          <w:u w:val="single"/>
-        </w:rPr>
-        <w:t>Use case – 5</w:t>
-      </w:r>
-    </w:p>
-    <w:p>
-      <w:pPr>
-        <w:rPr>
-          <w:rFonts w:ascii="Ebrima" w:hAnsi="Ebrima"/>
-        </w:rPr>
-      </w:pPr>
-      <w:r>
-        <w:rPr>
-          <w:rFonts w:ascii="Ebrima" w:hAnsi="Ebrima"/>
-        </w:rPr>
-        <w:t>A customer tries to locate a store for “Dine-in” or “Take away”.</w:t>
-      </w:r>
-    </w:p>
-    <w:p>
-      <w:pPr>
-        <w:rPr>
-          <w:rFonts w:ascii="Ebrima" w:hAnsi="Ebrima"/>
-        </w:rPr>
-      </w:pPr>
-      <w:r>
-        <w:rPr>
-          <w:rFonts w:ascii="Ebrima" w:hAnsi="Ebrima"/>
-        </w:rPr>
-        <w:t>A customer tries to place an order with the nearest store for “Home delivery”.</w:t>
-      </w:r>
-    </w:p>
-    <w:p>
-      <w:pPr>
-        <w:rPr>
-          <w:rFonts w:ascii="Ebrima" w:hAnsi="Ebrima"/>
-        </w:rPr>
-      </w:pPr>
-    </w:p>
-    <w:p>
-      <w:pPr>
-        <w:rPr>
-          <w:rFonts w:ascii="Ebrima" w:hAnsi="Ebrima"/>
-        </w:rPr>
-      </w:pPr>
-    </w:p>
-    <w:p>
-      <w:pPr>
-        <w:rPr>
-          <w:rFonts w:ascii="Ebrima" w:hAnsi="Ebrima"/>
-        </w:rPr>
-      </w:pPr>
-    </w:p>
-    <w:p>
-      <w:pPr>
-        <w:rPr>
-          <w:rFonts w:ascii="Ebrima" w:hAnsi="Ebrima"/>
-          <w:b/>
-          <w:bCs/>
-          <w:u w:val="single"/>
-        </w:rPr>
-      </w:pPr>
-      <w:r>
-        <w:rPr>
-          <w:rFonts w:ascii="Ebrima" w:hAnsi="Ebrima"/>
-          <w:b/>
-          <w:bCs/>
-          <w:u w:val="single"/>
-        </w:rPr>
-        <w:t>Use case – 6</w:t>
-      </w:r>
-    </w:p>
-    <w:p>
-      <w:pPr>
-        <w:rPr>
-          <w:rFonts w:ascii="Ebrima" w:hAnsi="Ebrima"/>
-        </w:rPr>
-      </w:pPr>
-      <w:r>
-        <w:rPr>
-          <w:rFonts w:ascii="Ebrima" w:hAnsi="Ebrima"/>
-        </w:rPr>
-        <w:t>A store tries to fulfill a customer order</w:t>
-      </w:r>
-    </w:p>
-    <w:p>
-      <w:pPr>
-        <w:pStyle w:val="ListParagraph"/>
-        <w:numPr>
-          <w:ilvl w:val="0"/>
-          <w:numId w:val="8"/>
-        </w:numPr>
-        <w:rPr>
-          <w:rFonts w:ascii="Ebrima" w:hAnsi="Ebrima"/>
-        </w:rPr>
-      </w:pPr>
-      <w:r>
-        <w:rPr>
-          <w:rFonts w:ascii="Ebrima" w:hAnsi="Ebrima"/>
-        </w:rPr>
-        <w:t>Order status</w:t>
-      </w:r>
-    </w:p>
-    <w:p>
-      <w:pPr>
-        <w:pStyle w:val="ListParagraph"/>
-        <w:numPr>
-          <w:ilvl w:val="1"/>
-          <w:numId w:val="8"/>
-        </w:numPr>
-        <w:rPr>
-          <w:rFonts w:ascii="Ebrima" w:hAnsi="Ebrima"/>
-        </w:rPr>
-      </w:pPr>
-      <w:r>
-        <w:rPr>
-          <w:rFonts w:ascii="Ebrima" w:hAnsi="Ebrima"/>
-        </w:rPr>
-        <w:t>Placed</w:t>
-      </w:r>
-    </w:p>
-    <w:p>
-      <w:pPr>
-        <w:pStyle w:val="ListParagraph"/>
-        <w:numPr>
-          <w:ilvl w:val="1"/>
-          <w:numId w:val="8"/>
-        </w:numPr>
-        <w:rPr>
-          <w:rFonts w:ascii="Ebrima" w:hAnsi="Ebrima"/>
-        </w:rPr>
-      </w:pPr>
-      <w:r>
-        <w:rPr>
-          <w:rFonts w:ascii="Ebrima" w:hAnsi="Ebrima"/>
-        </w:rPr>
-        <w:t>Accepted / Rejected</w:t>
-      </w:r>
-    </w:p>
-    <w:p>
-      <w:pPr>
-        <w:pStyle w:val="ListParagraph"/>
-        <w:numPr>
-          <w:ilvl w:val="1"/>
-          <w:numId w:val="8"/>
-        </w:numPr>
-        <w:rPr>
-          <w:rFonts w:ascii="Ebrima" w:hAnsi="Ebrima"/>
-        </w:rPr>
-      </w:pPr>
-      <w:r>
-        <w:rPr>
-          <w:rFonts w:ascii="Ebrima" w:hAnsi="Ebrima"/>
-        </w:rPr>
-        <w:t>In Preparation</w:t>
-      </w:r>
-    </w:p>
-    <w:p>
-      <w:pPr>
-        <w:pStyle w:val="ListParagraph"/>
-        <w:numPr>
-          <w:ilvl w:val="1"/>
-          <w:numId w:val="8"/>
-        </w:numPr>
-        <w:rPr>
-          <w:rFonts w:ascii="Ebrima" w:hAnsi="Ebrima"/>
-        </w:rPr>
-      </w:pPr>
-      <w:r>
-        <w:rPr>
-          <w:rFonts w:ascii="Ebrima" w:hAnsi="Ebrima"/>
-        </w:rPr>
-        <w:t>Ready</w:t>
-      </w:r>
-    </w:p>
-    <w:p>
-      <w:pPr>
-        <w:pStyle w:val="ListParagraph"/>
-        <w:numPr>
-          <w:ilvl w:val="1"/>
-          <w:numId w:val="8"/>
-        </w:numPr>
-        <w:rPr>
-          <w:rFonts w:ascii="Ebrima" w:hAnsi="Ebrima"/>
-        </w:rPr>
-      </w:pPr>
-      <w:r>
-        <w:rPr>
-          <w:rFonts w:ascii="Ebrima" w:hAnsi="Ebrima"/>
-        </w:rPr>
-        <w:t>Out for Delivery – for “home delivery”</w:t>
-      </w:r>
-    </w:p>
-    <w:p>
-      <w:pPr>
-        <w:pStyle w:val="ListParagraph"/>
-        <w:numPr>
-          <w:ilvl w:val="1"/>
-          <w:numId w:val="8"/>
-        </w:numPr>
-        <w:rPr>
-          <w:rFonts w:ascii="Ebrima" w:hAnsi="Ebrima"/>
-        </w:rPr>
-      </w:pPr>
-      <w:r>
-        <w:rPr>
-          <w:rFonts w:ascii="Ebrima" w:hAnsi="Ebrima"/>
-        </w:rPr>
-        <w:t>Delivered – for “home delivery”</w:t>
-      </w:r>
-    </w:p>
-    <w:p>
-      <w:pPr>
-        <w:pStyle w:val="ListParagraph"/>
-        <w:numPr>
-          <w:ilvl w:val="1"/>
-          <w:numId w:val="8"/>
-        </w:numPr>
-        <w:rPr>
-          <w:rFonts w:ascii="Ebrima" w:hAnsi="Ebrima"/>
-        </w:rPr>
-      </w:pPr>
-      <w:r>
-        <w:rPr>
-          <w:rFonts w:ascii="Ebrima" w:hAnsi="Ebrima"/>
-        </w:rPr>
-        <w:lastRenderedPageBreak/>
-        <w:t>Fulfilled – served to a customer in “dine-in”, handed over to a customer in “take away”</w:t>
-      </w:r>
-      <w:r>
-        <w:rPr>
-          <w:rFonts w:ascii="Ebrima" w:hAnsi="Ebrima"/>
-        </w:rPr>
-        <w:t xml:space="preserve"> and “home delivery”</w:t>
-      </w:r>
-    </w:p>
-    <w:p>
-      <w:pPr>
-        <w:rPr>
-          <w:rFonts w:ascii="Ebrima" w:hAnsi="Ebrima"/>
-        </w:rPr>
-      </w:pPr>
-    </w:p>
-    <w:p>
-      <w:pPr>
-        <w:rPr>
-          <w:rFonts w:ascii="Ebrima" w:hAnsi="Ebrima"/>
-        </w:rPr>
-      </w:pPr>
-    </w:p>
-    <w:p>
-      <w:pPr>
-        <w:rPr>
-          <w:rFonts w:ascii="Ebrima" w:hAnsi="Ebrima"/>
-        </w:rPr>
-      </w:pPr>
-    </w:p>
-    <w:p>
-      <w:pPr>
-        <w:rPr>
-          <w:rFonts w:ascii="Ebrima" w:hAnsi="Ebrima"/>
-          <w:b/>
-          <w:bCs/>
-          <w:u w:val="single"/>
-        </w:rPr>
-      </w:pPr>
-      <w:r>
-        <w:rPr>
-          <w:rFonts w:ascii="Ebrima" w:hAnsi="Ebrima"/>
-          <w:b/>
-          <w:bCs/>
-          <w:u w:val="single"/>
-        </w:rPr>
-        <w:t>Use case – 7</w:t>
-      </w:r>
-    </w:p>
-    <w:p>
-      <w:pPr>
-        <w:rPr>
-          <w:rFonts w:ascii="Ebrima" w:hAnsi="Ebrima"/>
-        </w:rPr>
-      </w:pPr>
-      <w:r>
-        <w:rPr>
-          <w:rFonts w:ascii="Ebrima" w:hAnsi="Ebrima"/>
-        </w:rPr>
-        <w:t>A customer provides rating for the fulfilled order</w:t>
-      </w:r>
-    </w:p>
-    <w:p>
-      <w:pPr>
-        <w:pStyle w:val="ListParagraph"/>
-        <w:numPr>
-          <w:ilvl w:val="0"/>
-          <w:numId w:val="9"/>
-        </w:numPr>
-        <w:rPr>
-          <w:rFonts w:ascii="Ebrima" w:hAnsi="Ebrima"/>
-        </w:rPr>
-      </w:pPr>
-      <w:r>
-        <w:rPr>
-          <w:rFonts w:ascii="Ebrima" w:hAnsi="Ebrima"/>
-        </w:rPr>
-        <w:t>Order</w:t>
-      </w:r>
-    </w:p>
-    <w:p>
-      <w:pPr>
-        <w:pStyle w:val="ListParagraph"/>
-        <w:numPr>
-          <w:ilvl w:val="0"/>
-          <w:numId w:val="9"/>
-        </w:numPr>
-        <w:rPr>
-          <w:rFonts w:ascii="Ebrima" w:hAnsi="Ebrima"/>
-        </w:rPr>
-      </w:pPr>
-      <w:r>
-        <w:rPr>
-          <w:rFonts w:ascii="Ebrima" w:hAnsi="Ebrima"/>
-        </w:rPr>
-        <w:t>Rating (0 – No Rating, 1 – Worst, 5 – Best)</w:t>
-      </w:r>
-    </w:p>
-    <w:p>
-      <w:pPr>
-        <w:rPr>
-          <w:rFonts w:ascii="Ebrima" w:hAnsi="Ebrima"/>
-        </w:rPr>
-      </w:pPr>
-    </w:p>
-    <w:p>
-      <w:pPr>
-        <w:rPr>
-          <w:rFonts w:ascii="Ebrima" w:hAnsi="Ebrima"/>
-        </w:rPr>
-      </w:pPr>
-    </w:p>
-    <w:p>
-      <w:pPr>
-        <w:rPr>
-          <w:rFonts w:ascii="Ebrima" w:hAnsi="Ebrima"/>
-        </w:rPr>
-      </w:pPr>
-    </w:p>
-    <w:p>
-      <w:pPr>
-        <w:rPr>
-          <w:rFonts w:ascii="Ebrima" w:hAnsi="Ebrima"/>
-          <w:b/>
-          <w:bCs/>
-          <w:u w:val="single"/>
-        </w:rPr>
-      </w:pPr>
-      <w:r>
-        <w:rPr>
-          <w:rFonts w:ascii="Ebrima" w:hAnsi="Ebrima"/>
-          <w:b/>
-          <w:bCs/>
-          <w:u w:val="single"/>
-        </w:rPr>
-        <w:t>Use case – 8</w:t>
-      </w:r>
-    </w:p>
-    <w:p>
-      <w:pPr>
-        <w:rPr>
-          <w:rFonts w:ascii="Ebrima" w:hAnsi="Ebrima"/>
-        </w:rPr>
-      </w:pPr>
-      <w:r>
-        <w:rPr>
-          <w:rFonts w:ascii="Ebrima" w:hAnsi="Ebrima"/>
-        </w:rPr>
-        <w:t>Business has employees</w:t>
-      </w:r>
-    </w:p>
-    <w:p>
-      <w:pPr>
-        <w:pStyle w:val="ListParagraph"/>
-        <w:numPr>
-          <w:ilvl w:val="0"/>
-          <w:numId w:val="10"/>
-        </w:numPr>
-        <w:rPr>
-          <w:rFonts w:ascii="Ebrima" w:hAnsi="Ebrima"/>
-        </w:rPr>
-      </w:pPr>
-      <w:r>
-        <w:rPr>
-          <w:rFonts w:ascii="Ebrima" w:hAnsi="Ebrima"/>
-        </w:rPr>
-        <w:t>Name</w:t>
-      </w:r>
-    </w:p>
-    <w:p>
-      <w:pPr>
-        <w:pStyle w:val="ListParagraph"/>
-        <w:numPr>
-          <w:ilvl w:val="0"/>
-          <w:numId w:val="10"/>
-        </w:numPr>
-        <w:rPr>
-          <w:rFonts w:ascii="Ebrima" w:hAnsi="Ebrima"/>
-        </w:rPr>
-      </w:pPr>
-      <w:r>
-        <w:rPr>
-          <w:rFonts w:ascii="Ebrima" w:hAnsi="Ebrima"/>
-        </w:rPr>
-        <w:t>Date of birth – age</w:t>
-      </w:r>
-    </w:p>
-    <w:p>
-      <w:pPr>
-        <w:pStyle w:val="ListParagraph"/>
-        <w:numPr>
-          <w:ilvl w:val="0"/>
-          <w:numId w:val="10"/>
-        </w:numPr>
-        <w:rPr>
-          <w:rFonts w:ascii="Ebrima" w:hAnsi="Ebrima"/>
-        </w:rPr>
-      </w:pPr>
-      <w:r>
-        <w:rPr>
-          <w:rFonts w:ascii="Ebrima" w:hAnsi="Ebrima"/>
-        </w:rPr>
-        <w:t>Contact number(s)</w:t>
-      </w:r>
-    </w:p>
-    <w:p>
-      <w:pPr>
-        <w:pStyle w:val="ListParagraph"/>
-        <w:numPr>
-          <w:ilvl w:val="0"/>
-          <w:numId w:val="10"/>
-        </w:numPr>
-        <w:rPr>
-          <w:rFonts w:ascii="Ebrima" w:hAnsi="Ebrima"/>
-        </w:rPr>
-      </w:pPr>
-      <w:r>
-        <w:rPr>
-          <w:rFonts w:ascii="Ebrima" w:hAnsi="Ebrima"/>
-        </w:rPr>
-        <w:t>Designation – Business Owner, Store Manager, Kitchen Manager, Store Front Desk Operator (for receiving orders, for delivering orders in take away)</w:t>
-      </w:r>
-      <w:r>
-        <w:rPr>
-          <w:rFonts w:ascii="Ebrima" w:hAnsi="Ebrima"/>
-        </w:rPr>
-        <w:t>, Bearer (for serving orders in dine-in)</w:t>
-      </w:r>
-      <w:r>
-        <w:rPr>
-          <w:rFonts w:ascii="Ebrima" w:hAnsi="Ebrima"/>
-        </w:rPr>
-        <w:t>, Delivery Person (for home delivery)</w:t>
-      </w:r>
-    </w:p>
-    <w:p>
-      <w:pPr>
-        <w:pStyle w:val="ListParagraph"/>
-        <w:numPr>
-          <w:ilvl w:val="0"/>
-          <w:numId w:val="10"/>
-        </w:numPr>
-        <w:rPr>
-          <w:rFonts w:ascii="Ebrima" w:hAnsi="Ebrima"/>
-        </w:rPr>
-      </w:pPr>
-      <w:r>
-        <w:rPr>
-          <w:rFonts w:ascii="Ebrima" w:hAnsi="Ebrima"/>
-        </w:rPr>
-        <w:t>Date of joining</w:t>
-      </w:r>
-    </w:p>
-    <w:p>
-      <w:pPr>
-        <w:pStyle w:val="ListParagraph"/>
-        <w:numPr>
-          <w:ilvl w:val="0"/>
-          <w:numId w:val="10"/>
-        </w:numPr>
-        <w:rPr>
-          <w:rFonts w:ascii="Ebrima" w:hAnsi="Ebrima"/>
-        </w:rPr>
-      </w:pPr>
-      <w:r>
-        <w:rPr>
-          <w:rFonts w:ascii="Ebrima" w:hAnsi="Ebrima"/>
-        </w:rPr>
-        <w:t>Salary</w:t>
-      </w:r>
-    </w:p>
-    <w:p>
-      <w:pPr>
-        <w:rPr>
-          <w:rFonts w:ascii="Ebrima" w:hAnsi="Ebrima"/>
-        </w:rPr>
-      </w:pPr>
-    </w:p>
-    <w:p>
-      <w:pPr>
-        <w:rPr>
-          <w:rFonts w:ascii="Ebrima" w:hAnsi="Ebrima"/>
-        </w:rPr>
-      </w:pPr>
-    </w:p>
-    <w:p>
-      <w:pPr>
-        <w:rPr>
-          <w:rFonts w:ascii="Ebrima" w:hAnsi="Ebrima"/>
-        </w:rPr>
-      </w:pPr>
-    </w:p>
-    <w:p>
-      <w:pPr>
-        <w:rPr>
-          <w:rFonts w:ascii="Ebrima" w:hAnsi="Ebrima"/>
-          <w:b/>
-          <w:bCs/>
-          <w:u w:val="single"/>
-        </w:rPr>
-      </w:pPr>
-      <w:r>
-        <w:rPr>
-          <w:rFonts w:ascii="Ebrima" w:hAnsi="Ebrima"/>
-          <w:b/>
-          <w:bCs/>
-          <w:u w:val="single"/>
-        </w:rPr>
-        <w:t>Use case – 9</w:t>
-      </w:r>
-    </w:p>
-    <w:p>
-      <w:pPr>
-        <w:rPr>
-          <w:rFonts w:ascii="Ebrima" w:hAnsi="Ebrima"/>
-        </w:rPr>
-      </w:pPr>
-      <w:r>
-        <w:rPr>
-          <w:rFonts w:ascii="Ebrima" w:hAnsi="Ebrima"/>
-        </w:rPr>
-        <w:t>A store has employees</w:t>
-      </w:r>
-    </w:p>
-    <w:p>
-      <w:pPr>
-        <w:pStyle w:val="ListParagraph"/>
-        <w:numPr>
-          <w:ilvl w:val="0"/>
-          <w:numId w:val="11"/>
-        </w:numPr>
-        <w:rPr>
-          <w:rFonts w:ascii="Ebrima" w:hAnsi="Ebrima"/>
-        </w:rPr>
-      </w:pPr>
-      <w:r>
-        <w:rPr>
-          <w:rFonts w:ascii="Ebrima" w:hAnsi="Ebrima"/>
-        </w:rPr>
-        <w:t>Branch</w:t>
-      </w:r>
-    </w:p>
-    <w:p>
-      <w:pPr>
-        <w:pStyle w:val="ListParagraph"/>
-        <w:numPr>
-          <w:ilvl w:val="0"/>
-          <w:numId w:val="11"/>
-        </w:numPr>
-        <w:rPr>
-          <w:rFonts w:ascii="Ebrima" w:hAnsi="Ebrima"/>
-        </w:rPr>
-      </w:pPr>
-      <w:r>
-        <w:rPr>
-          <w:rFonts w:ascii="Ebrima" w:hAnsi="Ebrima"/>
-        </w:rPr>
-        <w:t>Employee(s)</w:t>
-      </w:r>
-      <w:r>
-        <w:rPr>
-          <w:rFonts w:ascii="Ebrima" w:hAnsi="Ebrima"/>
-        </w:rPr>
-        <w:t xml:space="preserve"> – one or few are manager(s)</w:t>
-      </w:r>
-    </w:p>
-    <w:p>
-      <w:pPr>
-        <w:rPr>
-          <w:rFonts w:ascii="Ebrima" w:hAnsi="Ebrima"/>
-        </w:rPr>
-      </w:pPr>
-    </w:p>
-    <w:p>
-      <w:pPr>
-        <w:rPr>
-          <w:rFonts w:ascii="Ebrima" w:hAnsi="Ebrima"/>
-        </w:rPr>
-      </w:pPr>
-    </w:p>
-    <w:p>
-      <w:pPr>
-        <w:rPr>
-          <w:rFonts w:ascii="Ebrima" w:hAnsi="Ebrima"/>
-        </w:rPr>
-      </w:pPr>
-    </w:p>
-    <w:p>
-      <w:pPr>
-        <w:rPr>
-          <w:rFonts w:ascii="Ebrima" w:hAnsi="Ebrima"/>
-          <w:b/>
-          <w:bCs/>
-          <w:u w:val="single"/>
-        </w:rPr>
-      </w:pPr>
-      <w:r>
-        <w:rPr>
-          <w:rFonts w:ascii="Ebrima" w:hAnsi="Ebrima"/>
-          <w:b/>
-          <w:bCs/>
-          <w:u w:val="single"/>
-        </w:rPr>
-        <w:t>Use case-10</w:t>
-      </w:r>
-    </w:p>
-    <w:p>
-      <w:pPr>
-        <w:rPr>
-          <w:rFonts w:ascii="Ebrima" w:hAnsi="Ebrima"/>
-        </w:rPr>
-      </w:pPr>
-      <w:bookmarkStart w:id="0" w:name="_GoBack"/>
-      <w:bookmarkEnd w:id="0"/>
     </w:p>
     <w:sectPr>
       <w:headerReference w:type="default" r:id="rId7"/>
@@ -3970,9 +1536,11 @@
       <w:placeholder>
         <w:docPart w:val="FC289460C5ED4E26BB7CFF7E560C77C6"/>
       </w:placeholder>
+      <w:showingPlcHdr/>
       <w:dataBinding w:prefixMappings="xmlns:ns0='http://purl.org/dc/elements/1.1/' xmlns:ns1='http://schemas.openxmlformats.org/package/2006/metadata/core-properties' " w:xpath="/ns1:coreProperties[1]/ns0:title[1]" w:storeItemID="{6C3C8BC8-F283-45AE-878A-BAB7291924A1}"/>
       <w:text/>
     </w:sdtPr>
+    <w:sdtEndPr/>
     <w:sdtContent>
       <w:p>
         <w:pPr>
@@ -3986,11 +1554,9 @@
         </w:pPr>
         <w:r>
           <w:rPr>
-            <w:rFonts w:asciiTheme="majorHAnsi" w:hAnsiTheme="majorHAnsi" w:cstheme="majorHAnsi"/>
-            <w:sz w:val="20"/>
-            <w:szCs w:val="20"/>
+            <w:rStyle w:val="PlaceholderText"/>
           </w:rPr>
-          <w:t>- Grill Fresh Inc -</w:t>
+          <w:t>[Title]</w:t>
         </w:r>
       </w:p>
     </w:sdtContent>
@@ -6231,7 +3797,7 @@
     <w:charset w:val="00"/>
     <w:family w:val="roman"/>
     <w:pitch w:val="variable"/>
-    <w:sig w:usb0="E0002AFF" w:usb1="C0007841" w:usb2="00000009" w:usb3="00000000" w:csb0="000001FF" w:csb1="00000000"/>
+    <w:sig w:usb0="E0002EFF" w:usb1="C000785B" w:usb2="00000009" w:usb3="00000000" w:csb0="000001FF" w:csb1="00000000"/>
   </w:font>
   <w:font w:name="Wingdings">
     <w:panose1 w:val="05000000000000000000"/>
@@ -6252,7 +3818,7 @@
     <w:charset w:val="00"/>
     <w:family w:val="swiss"/>
     <w:pitch w:val="variable"/>
-    <w:sig w:usb0="E0002AFF" w:usb1="4000ACFF" w:usb2="00000001" w:usb3="00000000" w:csb0="000001FF" w:csb1="00000000"/>
+    <w:sig w:usb0="E4002EFF" w:usb1="C000247B" w:usb2="00000009" w:usb3="00000000" w:csb0="000001FF" w:csb1="00000000"/>
   </w:font>
   <w:font w:name="Ebrima">
     <w:panose1 w:val="02000000000000000000"/>
@@ -6273,7 +3839,7 @@
     <w:charset w:val="00"/>
     <w:family w:val="swiss"/>
     <w:pitch w:val="variable"/>
-    <w:sig w:usb0="E0002AFF" w:usb1="C000247B" w:usb2="00000009" w:usb3="00000000" w:csb0="000001FF" w:csb1="00000000"/>
+    <w:sig w:usb0="E4002EFF" w:usb1="C000247B" w:usb2="00000009" w:usb3="00000000" w:csb0="000001FF" w:csb1="00000000"/>
   </w:font>
 </w:fonts>
 </file>
@@ -6294,7 +3860,9 @@
   </w:compat>
   <w:rsids>
     <w:rsidRoot w:val="00652B91"/>
+    <w:rsid w:val="000934D2"/>
     <w:rsid w:val="00652B91"/>
+    <w:rsid w:val="00777CED"/>
     <w:rsid w:val="00A10CE6"/>
   </w:rsids>
   <m:mathPr>
@@ -6744,10 +4312,6 @@
     <w:semiHidden/>
     <w:unhideWhenUsed/>
   </w:style>
-  <w:style w:type="paragraph" w:customStyle="1" w:styleId="38F43AD066E14A1F8A29052E77F26761">
-    <w:name w:val="38F43AD066E14A1F8A29052E77F26761"/>
-    <w:rsid w:val="00652B91"/>
-  </w:style>
   <w:style w:type="character" w:styleId="PlaceholderText">
     <w:name w:val="Placeholder Text"/>
     <w:basedOn w:val="DefaultParagraphFont"/>

</xml_diff>